<commit_message>
Merge from the upstream
</commit_message>
<xml_diff>
--- a/Software/Documentation/KeyTalkApi.docx
+++ b/Software/Documentation/KeyTalkApi.docx
@@ -447,7 +447,10 @@
               <w:suppressLineNumbers/>
             </w:pPr>
             <w:r>
-              <w:t>7</w:t>
+              <w:t>1</w:t>
+            </w:r>
+            <w:r>
+              <w:t>3</w:t>
             </w:r>
             <w:r>
               <w:t>-</w:t>
@@ -649,7 +652,7 @@
         <w:fldChar w:fldCharType="begin"/>
       </w:r>
       <w:r>
-        <w:instrText xml:space="preserve"> PAGEREF _Toc516128111 \h </w:instrText>
+        <w:instrText xml:space="preserve"> PAGEREF _Toc516476320 \h </w:instrText>
       </w:r>
       <w:r>
         <w:fldChar w:fldCharType="separate"/>
@@ -691,7 +694,7 @@
         <w:fldChar w:fldCharType="begin"/>
       </w:r>
       <w:r>
-        <w:instrText xml:space="preserve"> PAGEREF _Toc516128112 \h </w:instrText>
+        <w:instrText xml:space="preserve"> PAGEREF _Toc516476321 \h </w:instrText>
       </w:r>
       <w:r>
         <w:fldChar w:fldCharType="separate"/>
@@ -733,7 +736,7 @@
         <w:fldChar w:fldCharType="begin"/>
       </w:r>
       <w:r>
-        <w:instrText xml:space="preserve"> PAGEREF _Toc516128113 \h </w:instrText>
+        <w:instrText xml:space="preserve"> PAGEREF _Toc516476322 \h </w:instrText>
       </w:r>
       <w:r>
         <w:fldChar w:fldCharType="separate"/>
@@ -781,7 +784,7 @@
         <w:fldChar w:fldCharType="begin"/>
       </w:r>
       <w:r>
-        <w:instrText xml:space="preserve"> PAGEREF _Toc516128114 \h </w:instrText>
+        <w:instrText xml:space="preserve"> PAGEREF _Toc516476323 \h </w:instrText>
       </w:r>
       <w:r>
         <w:fldChar w:fldCharType="separate"/>
@@ -823,7 +826,7 @@
         <w:fldChar w:fldCharType="begin"/>
       </w:r>
       <w:r>
-        <w:instrText xml:space="preserve"> PAGEREF _Toc516128115 \h </w:instrText>
+        <w:instrText xml:space="preserve"> PAGEREF _Toc516476324 \h </w:instrText>
       </w:r>
       <w:r>
         <w:fldChar w:fldCharType="separate"/>
@@ -865,7 +868,7 @@
         <w:fldChar w:fldCharType="begin"/>
       </w:r>
       <w:r>
-        <w:instrText xml:space="preserve"> PAGEREF _Toc516128116 \h </w:instrText>
+        <w:instrText xml:space="preserve"> PAGEREF _Toc516476325 \h </w:instrText>
       </w:r>
       <w:r>
         <w:fldChar w:fldCharType="separate"/>
@@ -907,7 +910,7 @@
         <w:fldChar w:fldCharType="begin"/>
       </w:r>
       <w:r>
-        <w:instrText xml:space="preserve"> PAGEREF _Toc516128117 \h </w:instrText>
+        <w:instrText xml:space="preserve"> PAGEREF _Toc516476326 \h </w:instrText>
       </w:r>
       <w:r>
         <w:fldChar w:fldCharType="separate"/>
@@ -949,7 +952,7 @@
         <w:fldChar w:fldCharType="begin"/>
       </w:r>
       <w:r>
-        <w:instrText xml:space="preserve"> PAGEREF _Toc516128118 \h </w:instrText>
+        <w:instrText xml:space="preserve"> PAGEREF _Toc516476327 \h </w:instrText>
       </w:r>
       <w:r>
         <w:fldChar w:fldCharType="separate"/>
@@ -991,7 +994,7 @@
         <w:fldChar w:fldCharType="begin"/>
       </w:r>
       <w:r>
-        <w:instrText xml:space="preserve"> PAGEREF _Toc516128119 \h </w:instrText>
+        <w:instrText xml:space="preserve"> PAGEREF _Toc516476328 \h </w:instrText>
       </w:r>
       <w:r>
         <w:fldChar w:fldCharType="separate"/>
@@ -1037,7 +1040,7 @@
         <w:fldChar w:fldCharType="begin"/>
       </w:r>
       <w:r>
-        <w:instrText xml:space="preserve"> PAGEREF _Toc516128120 \h </w:instrText>
+        <w:instrText xml:space="preserve"> PAGEREF _Toc516476329 \h </w:instrText>
       </w:r>
       <w:r>
         <w:fldChar w:fldCharType="separate"/>
@@ -1083,7 +1086,7 @@
         <w:fldChar w:fldCharType="begin"/>
       </w:r>
       <w:r>
-        <w:instrText xml:space="preserve"> PAGEREF _Toc516128121 \h </w:instrText>
+        <w:instrText xml:space="preserve"> PAGEREF _Toc516476330 \h </w:instrText>
       </w:r>
       <w:r>
         <w:fldChar w:fldCharType="separate"/>
@@ -1125,7 +1128,7 @@
         <w:fldChar w:fldCharType="begin"/>
       </w:r>
       <w:r>
-        <w:instrText xml:space="preserve"> PAGEREF _Toc516128122 \h </w:instrText>
+        <w:instrText xml:space="preserve"> PAGEREF _Toc516476331 \h </w:instrText>
       </w:r>
       <w:r>
         <w:fldChar w:fldCharType="separate"/>
@@ -1171,7 +1174,7 @@
         <w:fldChar w:fldCharType="begin"/>
       </w:r>
       <w:r>
-        <w:instrText xml:space="preserve"> PAGEREF _Toc516128123 \h </w:instrText>
+        <w:instrText xml:space="preserve"> PAGEREF _Toc516476332 \h </w:instrText>
       </w:r>
       <w:r>
         <w:fldChar w:fldCharType="separate"/>
@@ -1217,7 +1220,7 @@
         <w:fldChar w:fldCharType="begin"/>
       </w:r>
       <w:r>
-        <w:instrText xml:space="preserve"> PAGEREF _Toc516128124 \h </w:instrText>
+        <w:instrText xml:space="preserve"> PAGEREF _Toc516476333 \h </w:instrText>
       </w:r>
       <w:r>
         <w:fldChar w:fldCharType="separate"/>
@@ -1259,7 +1262,7 @@
         <w:fldChar w:fldCharType="begin"/>
       </w:r>
       <w:r>
-        <w:instrText xml:space="preserve"> PAGEREF _Toc516128125 \h </w:instrText>
+        <w:instrText xml:space="preserve"> PAGEREF _Toc516476334 \h </w:instrText>
       </w:r>
       <w:r>
         <w:fldChar w:fldCharType="separate"/>
@@ -1305,7 +1308,7 @@
         <w:fldChar w:fldCharType="begin"/>
       </w:r>
       <w:r>
-        <w:instrText xml:space="preserve"> PAGEREF _Toc516128126 \h </w:instrText>
+        <w:instrText xml:space="preserve"> PAGEREF _Toc516476335 \h </w:instrText>
       </w:r>
       <w:r>
         <w:fldChar w:fldCharType="separate"/>
@@ -1351,7 +1354,7 @@
         <w:fldChar w:fldCharType="begin"/>
       </w:r>
       <w:r>
-        <w:instrText xml:space="preserve"> PAGEREF _Toc516128127 \h </w:instrText>
+        <w:instrText xml:space="preserve"> PAGEREF _Toc516476336 \h </w:instrText>
       </w:r>
       <w:r>
         <w:fldChar w:fldCharType="separate"/>
@@ -1397,7 +1400,7 @@
         <w:fldChar w:fldCharType="begin"/>
       </w:r>
       <w:r>
-        <w:instrText xml:space="preserve"> PAGEREF _Toc516128128 \h </w:instrText>
+        <w:instrText xml:space="preserve"> PAGEREF _Toc516476337 \h </w:instrText>
       </w:r>
       <w:r>
         <w:fldChar w:fldCharType="separate"/>
@@ -1439,7 +1442,7 @@
         <w:fldChar w:fldCharType="begin"/>
       </w:r>
       <w:r>
-        <w:instrText xml:space="preserve"> PAGEREF _Toc516128129 \h </w:instrText>
+        <w:instrText xml:space="preserve"> PAGEREF _Toc516476338 \h </w:instrText>
       </w:r>
       <w:r>
         <w:fldChar w:fldCharType="separate"/>
@@ -1485,7 +1488,7 @@
         <w:fldChar w:fldCharType="begin"/>
       </w:r>
       <w:r>
-        <w:instrText xml:space="preserve"> PAGEREF _Toc516128130 \h </w:instrText>
+        <w:instrText xml:space="preserve"> PAGEREF _Toc516476339 \h </w:instrText>
       </w:r>
       <w:r>
         <w:fldChar w:fldCharType="separate"/>
@@ -1531,7 +1534,7 @@
         <w:fldChar w:fldCharType="begin"/>
       </w:r>
       <w:r>
-        <w:instrText xml:space="preserve"> PAGEREF _Toc516128131 \h </w:instrText>
+        <w:instrText xml:space="preserve"> PAGEREF _Toc516476340 \h </w:instrText>
       </w:r>
       <w:r>
         <w:fldChar w:fldCharType="separate"/>
@@ -1584,7 +1587,7 @@
         <w:fldChar w:fldCharType="begin"/>
       </w:r>
       <w:r>
-        <w:instrText xml:space="preserve"> PAGEREF _Toc516128132 \h </w:instrText>
+        <w:instrText xml:space="preserve"> PAGEREF _Toc516476341 \h </w:instrText>
       </w:r>
       <w:r>
         <w:fldChar w:fldCharType="separate"/>
@@ -1637,7 +1640,7 @@
         <w:fldChar w:fldCharType="begin"/>
       </w:r>
       <w:r>
-        <w:instrText xml:space="preserve"> PAGEREF _Toc516128133 \h </w:instrText>
+        <w:instrText xml:space="preserve"> PAGEREF _Toc516476342 \h </w:instrText>
       </w:r>
       <w:r>
         <w:fldChar w:fldCharType="separate"/>
@@ -1676,7 +1679,7 @@
         <w:tab/>
       </w:r>
       <w:r>
-        <w:t>PUBLIC INFORMATION API</w:t>
+        <w:t>PUBLIC API</w:t>
       </w:r>
       <w:r>
         <w:tab/>
@@ -1685,7 +1688,7 @@
         <w:fldChar w:fldCharType="begin"/>
       </w:r>
       <w:r>
-        <w:instrText xml:space="preserve"> PAGEREF _Toc516128134 \h </w:instrText>
+        <w:instrText xml:space="preserve"> PAGEREF _Toc516476343 \h </w:instrText>
       </w:r>
       <w:r>
         <w:fldChar w:fldCharType="separate"/>
@@ -1727,7 +1730,7 @@
         <w:fldChar w:fldCharType="begin"/>
       </w:r>
       <w:r>
-        <w:instrText xml:space="preserve"> PAGEREF _Toc516128135 \h </w:instrText>
+        <w:instrText xml:space="preserve"> PAGEREF _Toc516476344 \h </w:instrText>
       </w:r>
       <w:r>
         <w:fldChar w:fldCharType="separate"/>
@@ -1769,7 +1772,7 @@
         <w:fldChar w:fldCharType="begin"/>
       </w:r>
       <w:r>
-        <w:instrText xml:space="preserve"> PAGEREF _Toc516128136 \h </w:instrText>
+        <w:instrText xml:space="preserve"> PAGEREF _Toc516476345 \h </w:instrText>
       </w:r>
       <w:r>
         <w:fldChar w:fldCharType="separate"/>
@@ -1815,13 +1818,59 @@
         <w:fldChar w:fldCharType="begin"/>
       </w:r>
       <w:r>
-        <w:instrText xml:space="preserve"> PAGEREF _Toc516128137 \h </w:instrText>
+        <w:instrText xml:space="preserve"> PAGEREF _Toc516476346 \h </w:instrText>
       </w:r>
       <w:r>
         <w:fldChar w:fldCharType="separate"/>
       </w:r>
       <w:r>
         <w:t>24</w:t>
+      </w:r>
+      <w:r>
+        <w:fldChar w:fldCharType="end"/>
+      </w:r>
+    </w:p>
+    <w:p>
+      <w:pPr>
+        <w:pStyle w:val="TOC3"/>
+        <w:rPr>
+          <w:rFonts w:asciiTheme="minorHAnsi" w:eastAsiaTheme="minorEastAsia" w:hAnsiTheme="minorHAnsi" w:cstheme="minorBidi"/>
+          <w:spacing w:val="0"/>
+          <w:sz w:val="22"/>
+          <w:szCs w:val="22"/>
+          <w:lang w:val="en-US"/>
+        </w:rPr>
+      </w:pPr>
+      <w:r>
+        <w:t>3.2.2</w:t>
+      </w:r>
+      <w:r>
+        <w:rPr>
+          <w:rFonts w:asciiTheme="minorHAnsi" w:eastAsiaTheme="minorEastAsia" w:hAnsiTheme="minorHAnsi" w:cstheme="minorBidi"/>
+          <w:spacing w:val="0"/>
+          <w:sz w:val="22"/>
+          <w:szCs w:val="22"/>
+          <w:lang w:val="en-US"/>
+        </w:rPr>
+        <w:tab/>
+      </w:r>
+      <w:r>
+        <w:t>Retrieve address book URLs</w:t>
+      </w:r>
+      <w:r>
+        <w:tab/>
+      </w:r>
+      <w:r>
+        <w:fldChar w:fldCharType="begin"/>
+      </w:r>
+      <w:r>
+        <w:instrText xml:space="preserve"> PAGEREF _Toc516476347 \h </w:instrText>
+      </w:r>
+      <w:r>
+        <w:fldChar w:fldCharType="separate"/>
+      </w:r>
+      <w:r>
+        <w:t>25</w:t>
       </w:r>
       <w:r>
         <w:fldChar w:fldCharType="end"/>
@@ -1863,13 +1912,13 @@
         <w:fldChar w:fldCharType="begin"/>
       </w:r>
       <w:r>
-        <w:instrText xml:space="preserve"> PAGEREF _Toc516128138 \h </w:instrText>
+        <w:instrText xml:space="preserve"> PAGEREF _Toc516476348 \h </w:instrText>
       </w:r>
       <w:r>
         <w:fldChar w:fldCharType="separate"/>
       </w:r>
       <w:r>
-        <w:t>25</w:t>
+        <w:t>26</w:t>
       </w:r>
       <w:r>
         <w:fldChar w:fldCharType="end"/>
@@ -1905,13 +1954,13 @@
         <w:fldChar w:fldCharType="begin"/>
       </w:r>
       <w:r>
-        <w:instrText xml:space="preserve"> PAGEREF _Toc516128139 \h </w:instrText>
+        <w:instrText xml:space="preserve"> PAGEREF _Toc516476349 \h </w:instrText>
       </w:r>
       <w:r>
         <w:fldChar w:fldCharType="separate"/>
       </w:r>
       <w:r>
-        <w:t>25</w:t>
+        <w:t>26</w:t>
       </w:r>
       <w:r>
         <w:fldChar w:fldCharType="end"/>
@@ -1947,13 +1996,13 @@
         <w:fldChar w:fldCharType="begin"/>
       </w:r>
       <w:r>
-        <w:instrText xml:space="preserve"> PAGEREF _Toc516128140 \h </w:instrText>
+        <w:instrText xml:space="preserve"> PAGEREF _Toc516476350 \h </w:instrText>
       </w:r>
       <w:r>
         <w:fldChar w:fldCharType="separate"/>
       </w:r>
       <w:r>
-        <w:t>25</w:t>
+        <w:t>26</w:t>
       </w:r>
       <w:r>
         <w:fldChar w:fldCharType="end"/>
@@ -1993,13 +2042,13 @@
         <w:fldChar w:fldCharType="begin"/>
       </w:r>
       <w:r>
-        <w:instrText xml:space="preserve"> PAGEREF _Toc516128141 \h </w:instrText>
+        <w:instrText xml:space="preserve"> PAGEREF _Toc516476351 \h </w:instrText>
       </w:r>
       <w:r>
         <w:fldChar w:fldCharType="separate"/>
       </w:r>
       <w:r>
-        <w:t>25</w:t>
+        <w:t>26</w:t>
       </w:r>
       <w:r>
         <w:fldChar w:fldCharType="end"/>
@@ -2050,7 +2099,7 @@
         <w:pStyle w:val="Heading1"/>
       </w:pPr>
       <w:bookmarkStart w:id="0" w:name="_Toc179870357"/>
-      <w:bookmarkStart w:id="1" w:name="_Toc516128111"/>
+      <w:bookmarkStart w:id="1" w:name="_Toc516476320"/>
       <w:r>
         <w:lastRenderedPageBreak/>
         <w:t>InTROduction</w:t>
@@ -2063,7 +2112,7 @@
         <w:pStyle w:val="Heading2"/>
       </w:pPr>
       <w:bookmarkStart w:id="2" w:name="_Toc179870358"/>
-      <w:bookmarkStart w:id="3" w:name="_Toc516128112"/>
+      <w:bookmarkStart w:id="3" w:name="_Toc516476321"/>
       <w:r>
         <w:t>Purpose</w:t>
       </w:r>
@@ -2119,7 +2168,7 @@
       <w:bookmarkStart w:id="23" w:name="_Toc341681857"/>
       <w:bookmarkStart w:id="24" w:name="_Toc342885305"/>
       <w:bookmarkStart w:id="25" w:name="_Toc179870359"/>
-      <w:bookmarkStart w:id="26" w:name="_Toc516128113"/>
+      <w:bookmarkStart w:id="26" w:name="_Toc516476322"/>
       <w:r>
         <w:t>Scope</w:t>
       </w:r>
@@ -2237,7 +2286,7 @@
       <w:pPr>
         <w:pStyle w:val="Heading1"/>
       </w:pPr>
-      <w:bookmarkStart w:id="45" w:name="_Toc516128114"/>
+      <w:bookmarkStart w:id="45" w:name="_Toc516476323"/>
       <w:r>
         <w:lastRenderedPageBreak/>
         <w:t>CERTIFICATE RETRIEVAL API (</w:t>
@@ -2385,7 +2434,7 @@
       <w:pPr>
         <w:pStyle w:val="Heading2"/>
       </w:pPr>
-      <w:bookmarkStart w:id="47" w:name="_Toc516128115"/>
+      <w:bookmarkStart w:id="47" w:name="_Toc516476324"/>
       <w:r>
         <w:t>RCDPv2 versions</w:t>
       </w:r>
@@ -2739,7 +2788,7 @@
       <w:pPr>
         <w:pStyle w:val="Heading2"/>
       </w:pPr>
-      <w:bookmarkStart w:id="48" w:name="_Toc516128116"/>
+      <w:bookmarkStart w:id="48" w:name="_Toc516476325"/>
       <w:r>
         <w:t>KeyTalk config file</w:t>
       </w:r>
@@ -3060,7 +3109,7 @@
       <w:pPr>
         <w:pStyle w:val="Heading2"/>
       </w:pPr>
-      <w:bookmarkStart w:id="49" w:name="_Toc516128117"/>
+      <w:bookmarkStart w:id="49" w:name="_Toc516476326"/>
       <w:r>
         <w:lastRenderedPageBreak/>
         <w:t>RCDPv2 overview</w:t>
@@ -4055,7 +4104,7 @@
       <w:r>
         <w:br w:type="page"/>
       </w:r>
-      <w:bookmarkStart w:id="50" w:name="_Toc516128118"/>
+      <w:bookmarkStart w:id="50" w:name="_Toc516476327"/>
       <w:r>
         <w:lastRenderedPageBreak/>
         <w:t xml:space="preserve">RCDPv2 </w:t>
@@ -4238,7 +4287,7 @@
       <w:pPr>
         <w:pStyle w:val="Heading2"/>
       </w:pPr>
-      <w:bookmarkStart w:id="51" w:name="_Toc516128119"/>
+      <w:bookmarkStart w:id="51" w:name="_Toc516476328"/>
       <w:r>
         <w:lastRenderedPageBreak/>
         <w:t xml:space="preserve">Messages </w:t>
@@ -4266,7 +4315,7 @@
           <w:tab w:val="left" w:pos="1276"/>
         </w:tabs>
       </w:pPr>
-      <w:bookmarkStart w:id="52" w:name="_Toc516128120"/>
+      <w:bookmarkStart w:id="52" w:name="_Toc516476329"/>
       <w:r>
         <w:t>End Of communication</w:t>
       </w:r>
@@ -4907,7 +4956,7 @@
       <w:pPr>
         <w:pStyle w:val="Heading3"/>
       </w:pPr>
-      <w:bookmarkStart w:id="53" w:name="_Toc516128121"/>
+      <w:bookmarkStart w:id="53" w:name="_Toc516476330"/>
       <w:r>
         <w:t>Error</w:t>
       </w:r>
@@ -6620,7 +6669,7 @@
       <w:pPr>
         <w:pStyle w:val="Heading2"/>
       </w:pPr>
-      <w:bookmarkStart w:id="54" w:name="_Toc516128122"/>
+      <w:bookmarkStart w:id="54" w:name="_Toc516476331"/>
       <w:r>
         <w:lastRenderedPageBreak/>
         <w:t>Phase 1 (handshake)</w:t>
@@ -6636,7 +6685,7 @@
       <w:pPr>
         <w:pStyle w:val="Heading3"/>
       </w:pPr>
-      <w:bookmarkStart w:id="55" w:name="_Toc516128123"/>
+      <w:bookmarkStart w:id="55" w:name="_Toc516476332"/>
       <w:r>
         <w:t>Hello</w:t>
       </w:r>
@@ -7409,7 +7458,7 @@
       <w:pPr>
         <w:pStyle w:val="Heading3"/>
       </w:pPr>
-      <w:bookmarkStart w:id="56" w:name="_Toc516128124"/>
+      <w:bookmarkStart w:id="56" w:name="_Toc516476333"/>
       <w:r>
         <w:t>Handshake</w:t>
       </w:r>
@@ -8133,7 +8182,7 @@
       <w:pPr>
         <w:pStyle w:val="Heading2"/>
       </w:pPr>
-      <w:bookmarkStart w:id="57" w:name="_Toc516128125"/>
+      <w:bookmarkStart w:id="57" w:name="_Toc516476334"/>
       <w:r>
         <w:lastRenderedPageBreak/>
         <w:t>Phase 2 (authentication)</w:t>
@@ -8149,7 +8198,7 @@
       <w:pPr>
         <w:pStyle w:val="Heading3"/>
       </w:pPr>
-      <w:bookmarkStart w:id="58" w:name="_Toc516128126"/>
+      <w:bookmarkStart w:id="58" w:name="_Toc516476335"/>
       <w:r>
         <w:t>Request authentication requirements</w:t>
       </w:r>
@@ -12321,7 +12370,7 @@
       <w:pPr>
         <w:pStyle w:val="Heading3"/>
       </w:pPr>
-      <w:bookmarkStart w:id="59" w:name="_Toc516128127"/>
+      <w:bookmarkStart w:id="59" w:name="_Toc516476336"/>
       <w:r>
         <w:t>Authentication</w:t>
       </w:r>
@@ -22799,7 +22848,7 @@
       <w:pPr>
         <w:pStyle w:val="Heading3"/>
       </w:pPr>
-      <w:bookmarkStart w:id="60" w:name="_Toc516128128"/>
+      <w:bookmarkStart w:id="60" w:name="_Toc516476337"/>
       <w:r>
         <w:lastRenderedPageBreak/>
         <w:t>Change password</w:t>
@@ -23544,7 +23593,7 @@
       <w:pPr>
         <w:pStyle w:val="Heading2"/>
       </w:pPr>
-      <w:bookmarkStart w:id="61" w:name="_Toc516128129"/>
+      <w:bookmarkStart w:id="61" w:name="_Toc516476338"/>
       <w:r>
         <w:lastRenderedPageBreak/>
         <w:t>Phase 3 (service provision)</w:t>
@@ -23555,7 +23604,7 @@
       <w:pPr>
         <w:pStyle w:val="Heading3"/>
       </w:pPr>
-      <w:bookmarkStart w:id="62" w:name="_Toc516128130"/>
+      <w:bookmarkStart w:id="62" w:name="_Toc516476339"/>
       <w:r>
         <w:t>Check for the last messages</w:t>
       </w:r>
@@ -25500,7 +25549,7 @@
       <w:pPr>
         <w:pStyle w:val="Heading3"/>
       </w:pPr>
-      <w:bookmarkStart w:id="63" w:name="_Toc516128131"/>
+      <w:bookmarkStart w:id="63" w:name="_Toc516476340"/>
       <w:r>
         <w:lastRenderedPageBreak/>
         <w:t>Generate</w:t>
@@ -28059,7 +28108,7 @@
       <w:pPr>
         <w:pStyle w:val="Heading3"/>
       </w:pPr>
-      <w:bookmarkStart w:id="65" w:name="_Toc516128132"/>
+      <w:bookmarkStart w:id="65" w:name="_Toc516476341"/>
       <w:r>
         <w:rPr>
           <w:i/>
@@ -29442,7 +29491,7 @@
       <w:pPr>
         <w:pStyle w:val="Heading3"/>
       </w:pPr>
-      <w:bookmarkStart w:id="66" w:name="_Toc516128133"/>
+      <w:bookmarkStart w:id="66" w:name="_Toc516476342"/>
       <w:r>
         <w:rPr>
           <w:i/>
@@ -31485,14 +31534,14 @@
           <w:szCs w:val="28"/>
         </w:rPr>
       </w:pPr>
-      <w:bookmarkStart w:id="67" w:name="_Toc516128134"/>
+      <w:bookmarkStart w:id="67" w:name="_Toc516476343"/>
       <w:r>
         <w:rPr>
           <w:sz w:val="28"/>
           <w:szCs w:val="28"/>
         </w:rPr>
         <w:lastRenderedPageBreak/>
-        <w:t>PUBLIC INFORMATION API</w:t>
+        <w:t>PUBLIC API</w:t>
       </w:r>
       <w:bookmarkEnd w:id="67"/>
     </w:p>
@@ -31513,7 +31562,7 @@
       <w:pPr>
         <w:pStyle w:val="Heading2"/>
       </w:pPr>
-      <w:bookmarkStart w:id="68" w:name="_Toc516128135"/>
+      <w:bookmarkStart w:id="68" w:name="_Toc516476344"/>
       <w:r>
         <w:t>PUBLIC INFO API versions</w:t>
       </w:r>
@@ -31701,7 +31750,7 @@
       <w:pPr>
         <w:pStyle w:val="Heading2"/>
       </w:pPr>
-      <w:bookmarkStart w:id="69" w:name="_Toc516128136"/>
+      <w:bookmarkStart w:id="69" w:name="_Toc516476345"/>
       <w:r>
         <w:t>API overview</w:t>
       </w:r>
@@ -31736,7 +31785,7 @@
       <w:pPr>
         <w:pStyle w:val="Heading3"/>
       </w:pPr>
-      <w:bookmarkStart w:id="70" w:name="_Toc516128137"/>
+      <w:bookmarkStart w:id="70" w:name="_Toc516476346"/>
       <w:r>
         <w:t xml:space="preserve">Retrieve </w:t>
       </w:r>
@@ -32605,7 +32654,34 @@
                 <w:szCs w:val="18"/>
                 <w:lang w:val="en-US" w:eastAsia="nl-NL"/>
               </w:rPr>
-              <w:t xml:space="preserve">  “error”: message</w:t>
+              <w:t xml:space="preserve">  “error”: </w:t>
+            </w:r>
+            <w:r>
+              <w:rPr>
+                <w:rFonts w:cs="Courier New"/>
+                <w:sz w:val="18"/>
+                <w:szCs w:val="18"/>
+                <w:lang w:val="en-US" w:eastAsia="nl-NL"/>
+              </w:rPr>
+              <w:t xml:space="preserve">error </w:t>
+            </w:r>
+            <w:r>
+              <w:rPr>
+                <w:rFonts w:cs="Courier New"/>
+                <w:sz w:val="18"/>
+                <w:szCs w:val="18"/>
+                <w:lang w:val="en-US" w:eastAsia="nl-NL"/>
+              </w:rPr>
+              <w:t>message</w:t>
+            </w:r>
+            <w:r>
+              <w:rPr>
+                <w:rFonts w:cs="Courier New"/>
+                <w:sz w:val="18"/>
+                <w:szCs w:val="18"/>
+                <w:lang w:val="en-US" w:eastAsia="nl-NL"/>
+              </w:rPr>
+              <w:t xml:space="preserve"> (optional)</w:t>
             </w:r>
           </w:p>
           <w:p>
@@ -32649,14 +32725,1649 @@
     </w:p>
     <w:p>
       <w:pPr>
+        <w:pStyle w:val="Heading3"/>
+      </w:pPr>
+      <w:r>
+        <w:br w:type="page"/>
+      </w:r>
+      <w:bookmarkStart w:id="71" w:name="_Toc516476347"/>
+      <w:r>
+        <w:lastRenderedPageBreak/>
+        <w:t xml:space="preserve">Retrieve address book </w:t>
+      </w:r>
+      <w:r>
+        <w:t>URLs</w:t>
+      </w:r>
+      <w:bookmarkEnd w:id="71"/>
+    </w:p>
+    <w:p>
+      <w:pPr>
+        <w:pStyle w:val="BodyText"/>
+      </w:pPr>
+      <w:r>
+        <w:t>Retrieves URLs of address books used by back-end  LDAP/AD servers.</w:t>
+      </w:r>
+    </w:p>
+    <w:p>
+      <w:pPr>
+        <w:jc w:val="left"/>
+      </w:pPr>
+    </w:p>
+    <w:p>
+      <w:pPr>
+        <w:pStyle w:val="Heading4"/>
+        <w:numPr>
+          <w:ilvl w:val="0"/>
+          <w:numId w:val="0"/>
+        </w:numPr>
+      </w:pPr>
+      <w:r>
+        <w:t>Request</w:t>
+      </w:r>
+    </w:p>
+    <w:p>
+      <w:pPr>
+        <w:pStyle w:val="BodyText"/>
+        <w:rPr>
+          <w:rFonts w:ascii="Courier New" w:hAnsi="Courier New" w:cs="Courier New"/>
+        </w:rPr>
+      </w:pPr>
+      <w:r>
+        <w:rPr>
+          <w:rFonts w:ascii="Courier New" w:hAnsi="Courier New" w:cs="Courier New"/>
+        </w:rPr>
+        <w:t>GET</w:t>
+      </w:r>
+      <w:r>
+        <w:rPr>
+          <w:rFonts w:ascii="Courier New" w:hAnsi="Courier New" w:cs="Courier New"/>
+        </w:rPr>
+        <w:t xml:space="preserve"> /</w:t>
+      </w:r>
+      <w:r>
+        <w:rPr>
+          <w:rFonts w:ascii="Courier New" w:hAnsi="Courier New" w:cs="Courier New"/>
+        </w:rPr>
+        <w:t>public</w:t>
+      </w:r>
+      <w:r>
+        <w:rPr>
+          <w:rFonts w:ascii="Courier New" w:hAnsi="Courier New" w:cs="Courier New"/>
+        </w:rPr>
+        <w:t>/1.0.0/</w:t>
+      </w:r>
+      <w:r>
+        <w:rPr>
+          <w:rFonts w:ascii="Courier New" w:hAnsi="Courier New" w:cs="Courier New"/>
+        </w:rPr>
+        <w:t>address-book</w:t>
+      </w:r>
+      <w:r>
+        <w:rPr>
+          <w:rFonts w:ascii="Courier New" w:hAnsi="Courier New" w:cs="Courier New"/>
+        </w:rPr>
+        <w:t>-list</w:t>
+      </w:r>
+    </w:p>
+    <w:p>
+      <w:pPr>
+        <w:pStyle w:val="BodyText"/>
+        <w:rPr>
+          <w:b/>
+        </w:rPr>
+      </w:pPr>
+    </w:p>
+    <w:p>
+      <w:pPr>
+        <w:pStyle w:val="BodyText"/>
+        <w:rPr>
+          <w:b/>
+        </w:rPr>
+      </w:pPr>
+      <w:r>
+        <w:rPr>
+          <w:b/>
+        </w:rPr>
+        <w:t>Example:</w:t>
+      </w:r>
+    </w:p>
+    <w:p>
+      <w:pPr>
+        <w:pStyle w:val="BodyText"/>
+        <w:rPr>
+          <w:rFonts w:ascii="Courier New" w:hAnsi="Courier New" w:cs="Courier New"/>
+          <w:sz w:val="18"/>
+        </w:rPr>
+      </w:pPr>
+      <w:r>
+        <w:rPr>
+          <w:rFonts w:ascii="Courier New" w:hAnsi="Courier New" w:cs="Courier New"/>
+          <w:sz w:val="18"/>
+        </w:rPr>
+        <w:t>/</w:t>
+      </w:r>
+      <w:r>
+        <w:rPr>
+          <w:rFonts w:ascii="Courier New" w:hAnsi="Courier New" w:cs="Courier New"/>
+        </w:rPr>
+        <w:t>public</w:t>
+      </w:r>
+      <w:r>
+        <w:rPr>
+          <w:rFonts w:ascii="Courier New" w:hAnsi="Courier New" w:cs="Courier New"/>
+        </w:rPr>
+        <w:t>/1.0.0/</w:t>
+      </w:r>
+      <w:r>
+        <w:rPr>
+          <w:rFonts w:ascii="Courier New" w:hAnsi="Courier New" w:cs="Courier New"/>
+        </w:rPr>
+        <w:t>address-book-list</w:t>
+      </w:r>
+      <w:r>
+        <w:rPr>
+          <w:rFonts w:ascii="Courier New" w:hAnsi="Courier New" w:cs="Courier New"/>
+          <w:sz w:val="18"/>
+        </w:rPr>
+        <w:t>?service=</w:t>
+      </w:r>
+      <w:r>
+        <w:rPr>
+          <w:rFonts w:ascii="Courier New" w:hAnsi="Courier New" w:cs="Courier New"/>
+          <w:sz w:val="18"/>
+        </w:rPr>
+        <w:t>DEMO_SERVICE</w:t>
+      </w:r>
+    </w:p>
+    <w:p>
+      <w:pPr>
+        <w:pStyle w:val="BodyText"/>
+        <w:rPr>
+          <w:rFonts w:ascii="Courier New" w:hAnsi="Courier New" w:cs="Courier New"/>
+        </w:rPr>
+      </w:pPr>
+    </w:p>
+    <w:p>
+      <w:pPr>
+        <w:jc w:val="left"/>
+        <w:rPr>
+          <w:b/>
+        </w:rPr>
+      </w:pPr>
+    </w:p>
+    <w:p>
+      <w:pPr>
+        <w:pStyle w:val="BodyText"/>
+        <w:rPr>
+          <w:b/>
+        </w:rPr>
+      </w:pPr>
+      <w:r>
+        <w:rPr>
+          <w:b/>
+        </w:rPr>
+        <w:t>Query parameters</w:t>
+      </w:r>
+    </w:p>
+    <w:p>
+      <w:pPr>
+        <w:pStyle w:val="BodyText"/>
+        <w:rPr>
+          <w:b/>
+        </w:rPr>
+      </w:pPr>
+    </w:p>
+    <w:tbl>
+      <w:tblPr>
+        <w:tblStyle w:val="TableGrid"/>
+        <w:tblW w:w="0" w:type="auto"/>
+        <w:tblBorders>
+          <w:top w:val="none" w:sz="0" w:space="0" w:color="auto"/>
+          <w:left w:val="none" w:sz="0" w:space="0" w:color="auto"/>
+          <w:bottom w:val="none" w:sz="0" w:space="0" w:color="auto"/>
+          <w:right w:val="none" w:sz="0" w:space="0" w:color="auto"/>
+          <w:insideH w:val="none" w:sz="0" w:space="0" w:color="auto"/>
+          <w:insideV w:val="none" w:sz="0" w:space="0" w:color="auto"/>
+        </w:tblBorders>
+        <w:tblLayout w:type="fixed"/>
+        <w:tblCellMar>
+          <w:top w:w="57" w:type="dxa"/>
+          <w:bottom w:w="57" w:type="dxa"/>
+        </w:tblCellMar>
+        <w:tblLook w:val="0680"/>
+      </w:tblPr>
+      <w:tblGrid>
+        <w:gridCol w:w="1526"/>
+        <w:gridCol w:w="709"/>
+        <w:gridCol w:w="992"/>
+        <w:gridCol w:w="5380"/>
+      </w:tblGrid>
+      <w:tr>
+        <w:tc>
+          <w:tcPr>
+            <w:tcW w:w="1526" w:type="dxa"/>
+            <w:tcBorders>
+              <w:top w:val="single" w:sz="4" w:space="0" w:color="auto"/>
+              <w:bottom w:val="single" w:sz="4" w:space="0" w:color="auto"/>
+            </w:tcBorders>
+          </w:tcPr>
+          <w:p>
+            <w:pPr>
+              <w:pStyle w:val="BodyText"/>
+              <w:rPr>
+                <w:b/>
+              </w:rPr>
+            </w:pPr>
+            <w:r>
+              <w:rPr>
+                <w:b/>
+              </w:rPr>
+              <w:t>parameter</w:t>
+            </w:r>
+          </w:p>
+        </w:tc>
+        <w:tc>
+          <w:tcPr>
+            <w:tcW w:w="709" w:type="dxa"/>
+            <w:tcBorders>
+              <w:top w:val="single" w:sz="4" w:space="0" w:color="auto"/>
+              <w:bottom w:val="single" w:sz="4" w:space="0" w:color="auto"/>
+            </w:tcBorders>
+          </w:tcPr>
+          <w:p>
+            <w:pPr>
+              <w:pStyle w:val="BodyText"/>
+              <w:rPr>
+                <w:b/>
+              </w:rPr>
+            </w:pPr>
+            <w:r>
+              <w:rPr>
+                <w:b/>
+              </w:rPr>
+              <w:t>type</w:t>
+            </w:r>
+          </w:p>
+        </w:tc>
+        <w:tc>
+          <w:tcPr>
+            <w:tcW w:w="992" w:type="dxa"/>
+            <w:tcBorders>
+              <w:top w:val="single" w:sz="4" w:space="0" w:color="auto"/>
+              <w:bottom w:val="single" w:sz="4" w:space="0" w:color="auto"/>
+            </w:tcBorders>
+          </w:tcPr>
+          <w:p>
+            <w:pPr>
+              <w:pStyle w:val="BodyText"/>
+              <w:rPr>
+                <w:b/>
+              </w:rPr>
+            </w:pPr>
+            <w:r>
+              <w:rPr>
+                <w:b/>
+              </w:rPr>
+              <w:t>required</w:t>
+            </w:r>
+          </w:p>
+        </w:tc>
+        <w:tc>
+          <w:tcPr>
+            <w:tcW w:w="5380" w:type="dxa"/>
+            <w:tcBorders>
+              <w:top w:val="single" w:sz="4" w:space="0" w:color="auto"/>
+              <w:bottom w:val="single" w:sz="4" w:space="0" w:color="auto"/>
+            </w:tcBorders>
+          </w:tcPr>
+          <w:p>
+            <w:pPr>
+              <w:pStyle w:val="BodyText"/>
+              <w:rPr>
+                <w:b/>
+              </w:rPr>
+            </w:pPr>
+            <w:r>
+              <w:rPr>
+                <w:b/>
+              </w:rPr>
+              <w:t>description</w:t>
+            </w:r>
+          </w:p>
+        </w:tc>
+      </w:tr>
+      <w:tr>
+        <w:trPr>
+          <w:trHeight w:val="400"/>
+        </w:trPr>
+        <w:tc>
+          <w:tcPr>
+            <w:tcW w:w="1526" w:type="dxa"/>
+            <w:tcBorders>
+              <w:top w:val="single" w:sz="4" w:space="0" w:color="auto"/>
+            </w:tcBorders>
+          </w:tcPr>
+          <w:p>
+            <w:pPr>
+              <w:pStyle w:val="BodyText"/>
+              <w:rPr>
+                <w:b/>
+                <w:sz w:val="18"/>
+                <w:szCs w:val="18"/>
+              </w:rPr>
+            </w:pPr>
+            <w:r>
+              <w:rPr>
+                <w:rFonts w:ascii="Courier New" w:hAnsi="Courier New" w:cs="Courier New"/>
+                <w:sz w:val="18"/>
+                <w:szCs w:val="18"/>
+              </w:rPr>
+              <w:t>service</w:t>
+            </w:r>
+          </w:p>
+        </w:tc>
+        <w:tc>
+          <w:tcPr>
+            <w:tcW w:w="709" w:type="dxa"/>
+            <w:tcBorders>
+              <w:top w:val="single" w:sz="4" w:space="0" w:color="auto"/>
+            </w:tcBorders>
+          </w:tcPr>
+          <w:p>
+            <w:pPr>
+              <w:pStyle w:val="BodyText"/>
+              <w:rPr>
+                <w:i/>
+                <w:sz w:val="18"/>
+                <w:szCs w:val="18"/>
+              </w:rPr>
+            </w:pPr>
+            <w:r>
+              <w:rPr>
+                <w:i/>
+                <w:sz w:val="18"/>
+                <w:szCs w:val="18"/>
+              </w:rPr>
+              <w:t>string</w:t>
+            </w:r>
+          </w:p>
+        </w:tc>
+        <w:tc>
+          <w:tcPr>
+            <w:tcW w:w="992" w:type="dxa"/>
+            <w:tcBorders>
+              <w:top w:val="single" w:sz="4" w:space="0" w:color="auto"/>
+            </w:tcBorders>
+          </w:tcPr>
+          <w:p>
+            <w:pPr>
+              <w:pStyle w:val="BodyText"/>
+              <w:rPr>
+                <w:sz w:val="18"/>
+                <w:szCs w:val="18"/>
+              </w:rPr>
+            </w:pPr>
+            <w:r>
+              <w:rPr>
+                <w:sz w:val="18"/>
+                <w:szCs w:val="18"/>
+              </w:rPr>
+              <w:t>yes</w:t>
+            </w:r>
+          </w:p>
+        </w:tc>
+        <w:tc>
+          <w:tcPr>
+            <w:tcW w:w="5380" w:type="dxa"/>
+            <w:tcBorders>
+              <w:top w:val="single" w:sz="4" w:space="0" w:color="auto"/>
+            </w:tcBorders>
+          </w:tcPr>
+          <w:p>
+            <w:pPr>
+              <w:pStyle w:val="BodyText"/>
+              <w:rPr>
+                <w:b/>
+                <w:sz w:val="18"/>
+                <w:szCs w:val="18"/>
+              </w:rPr>
+            </w:pPr>
+            <w:r>
+              <w:rPr>
+                <w:sz w:val="18"/>
+                <w:szCs w:val="18"/>
+              </w:rPr>
+              <w:t>KeyTalk service name</w:t>
+            </w:r>
+          </w:p>
+        </w:tc>
+      </w:tr>
+    </w:tbl>
+    <w:p>
+      <w:pPr>
+        <w:jc w:val="left"/>
+      </w:pPr>
+    </w:p>
+    <w:p>
+      <w:pPr>
+        <w:pStyle w:val="BodyText"/>
+        <w:rPr>
+          <w:b/>
+          <w:sz w:val="22"/>
+        </w:rPr>
+      </w:pPr>
+      <w:r>
+        <w:rPr>
+          <w:b/>
+          <w:sz w:val="22"/>
+        </w:rPr>
+        <w:t>Response</w:t>
+      </w:r>
+    </w:p>
+    <w:p>
+      <w:pPr>
+        <w:pStyle w:val="BodyText"/>
+      </w:pPr>
+    </w:p>
+    <w:p>
+      <w:pPr>
+        <w:pStyle w:val="BodyText"/>
+      </w:pPr>
+      <w:r>
+        <w:rPr>
+          <w:rFonts w:ascii="Courier New" w:hAnsi="Courier New" w:cs="Courier New"/>
+        </w:rPr>
+        <w:t>HTTP 200</w:t>
+      </w:r>
+      <w:r>
+        <w:rPr>
+          <w:rFonts w:ascii="Courier New" w:hAnsi="Courier New" w:cs="Courier New"/>
+        </w:rPr>
+        <w:t xml:space="preserve"> - </w:t>
+      </w:r>
+      <w:r>
+        <w:rPr>
+          <w:rFonts w:ascii="Courier New" w:hAnsi="Courier New" w:cs="Courier New"/>
+        </w:rPr>
+        <w:t>application/</w:t>
+      </w:r>
+      <w:r>
+        <w:rPr>
+          <w:rFonts w:ascii="Courier New" w:hAnsi="Courier New" w:cs="Courier New"/>
+        </w:rPr>
+        <w:t>json</w:t>
+      </w:r>
+      <w:r>
+        <w:rPr>
+          <w:rFonts w:ascii="Courier New" w:hAnsi="Courier New" w:cs="Courier New"/>
+        </w:rPr>
+        <w:t xml:space="preserve"> </w:t>
+      </w:r>
+      <w:r>
+        <w:t>– successful invocation</w:t>
+      </w:r>
+      <w:r>
+        <w:t xml:space="preserve">  </w:t>
+      </w:r>
+    </w:p>
+    <w:p>
+      <w:pPr>
+        <w:pStyle w:val="BodyText"/>
+        <w:rPr>
+          <w:rFonts w:ascii="Courier New" w:hAnsi="Courier New" w:cs="Courier New"/>
+        </w:rPr>
+      </w:pPr>
+    </w:p>
+    <w:tbl>
+      <w:tblPr>
+        <w:tblpPr w:leftFromText="180" w:rightFromText="180" w:vertAnchor="text" w:tblpXSpec="center" w:tblpY="50"/>
+        <w:tblW w:w="8472" w:type="dxa"/>
+        <w:shd w:val="clear" w:color="auto" w:fill="C2C2C2"/>
+        <w:tblLayout w:type="fixed"/>
+        <w:tblLook w:val="0000"/>
+      </w:tblPr>
+      <w:tblGrid>
+        <w:gridCol w:w="8472"/>
+      </w:tblGrid>
+      <w:tr>
+        <w:trPr>
+          <w:trHeight w:val="70"/>
+        </w:trPr>
+        <w:tc>
+          <w:tcPr>
+            <w:tcW w:w="8472" w:type="dxa"/>
+            <w:shd w:val="clear" w:color="auto" w:fill="C2C2C2"/>
+          </w:tcPr>
+          <w:p>
+            <w:pPr>
+              <w:pStyle w:val="HTMLPreformatted"/>
+              <w:rPr>
+                <w:rFonts w:cs="Courier New"/>
+                <w:sz w:val="18"/>
+                <w:lang w:val="en-US" w:eastAsia="nl-NL"/>
+              </w:rPr>
+            </w:pPr>
+          </w:p>
+          <w:p>
+            <w:pPr>
+              <w:pStyle w:val="BodyText"/>
+              <w:rPr>
+                <w:rFonts w:cs="Courier New"/>
+                <w:sz w:val="18"/>
+                <w:szCs w:val="18"/>
+                <w:lang w:val="en-US"/>
+              </w:rPr>
+            </w:pPr>
+            <w:r>
+              <w:rPr>
+                <w:rFonts w:cs="Courier New"/>
+                <w:sz w:val="18"/>
+                <w:szCs w:val="18"/>
+                <w:lang w:val="en-US"/>
+              </w:rPr>
+              <w:t>{</w:t>
+            </w:r>
+          </w:p>
+          <w:p>
+            <w:pPr>
+              <w:pStyle w:val="HTMLPreformatted"/>
+              <w:rPr>
+                <w:rFonts w:cs="Courier New"/>
+                <w:sz w:val="18"/>
+                <w:szCs w:val="18"/>
+                <w:lang w:val="en-US" w:eastAsia="nl-NL"/>
+              </w:rPr>
+            </w:pPr>
+            <w:r>
+              <w:rPr>
+                <w:rFonts w:cs="Courier New"/>
+                <w:sz w:val="18"/>
+                <w:szCs w:val="18"/>
+                <w:lang w:val="en-US" w:eastAsia="nl-NL"/>
+              </w:rPr>
+              <w:t xml:space="preserve">  </w:t>
+            </w:r>
+            <w:r>
+              <w:rPr>
+                <w:rFonts w:cs="Courier New"/>
+                <w:sz w:val="18"/>
+                <w:szCs w:val="18"/>
+                <w:lang w:val="en-US" w:eastAsia="nl-NL"/>
+              </w:rPr>
+              <w:t>“</w:t>
+            </w:r>
+            <w:r>
+              <w:rPr>
+                <w:rFonts w:cs="Courier New"/>
+                <w:sz w:val="18"/>
+                <w:szCs w:val="18"/>
+                <w:lang w:val="en-US" w:eastAsia="nl-NL"/>
+              </w:rPr>
+              <w:t>status</w:t>
+            </w:r>
+            <w:r>
+              <w:rPr>
+                <w:rFonts w:cs="Courier New"/>
+                <w:sz w:val="18"/>
+                <w:szCs w:val="18"/>
+                <w:lang w:val="en-US" w:eastAsia="nl-NL"/>
+              </w:rPr>
+              <w:t>”</w:t>
+            </w:r>
+            <w:r>
+              <w:rPr>
+                <w:rFonts w:cs="Courier New"/>
+                <w:sz w:val="18"/>
+                <w:szCs w:val="18"/>
+                <w:lang w:val="en-US" w:eastAsia="nl-NL"/>
+              </w:rPr>
+              <w:t xml:space="preserve">: </w:t>
+            </w:r>
+            <w:r>
+              <w:rPr>
+                <w:rFonts w:cs="Courier New"/>
+                <w:sz w:val="18"/>
+                <w:szCs w:val="18"/>
+                <w:lang w:val="en-US" w:eastAsia="nl-NL"/>
+              </w:rPr>
+              <w:t>“</w:t>
+            </w:r>
+            <w:r>
+              <w:rPr>
+                <w:rFonts w:cs="Courier New"/>
+              </w:rPr>
+              <w:t>address-book-list</w:t>
+            </w:r>
+            <w:r>
+              <w:rPr>
+                <w:rFonts w:cs="Courier New"/>
+                <w:sz w:val="18"/>
+                <w:szCs w:val="18"/>
+                <w:lang w:val="en-US" w:eastAsia="nl-NL"/>
+              </w:rPr>
+              <w:t>”,</w:t>
+            </w:r>
+          </w:p>
+          <w:p>
+            <w:pPr>
+              <w:pStyle w:val="HTMLPreformatted"/>
+              <w:rPr>
+                <w:rFonts w:cs="Courier New"/>
+                <w:sz w:val="18"/>
+                <w:szCs w:val="18"/>
+                <w:lang w:val="en-US" w:eastAsia="nl-NL"/>
+              </w:rPr>
+            </w:pPr>
+            <w:r>
+              <w:rPr>
+                <w:rFonts w:cs="Courier New"/>
+                <w:sz w:val="18"/>
+                <w:szCs w:val="18"/>
+                <w:lang w:val="en-US" w:eastAsia="nl-NL"/>
+              </w:rPr>
+              <w:t xml:space="preserve">  “address-books”</w:t>
+            </w:r>
+            <w:r>
+              <w:rPr>
+                <w:rFonts w:cs="Courier New"/>
+                <w:sz w:val="18"/>
+                <w:szCs w:val="18"/>
+                <w:lang w:val="en-US" w:eastAsia="nl-NL"/>
+              </w:rPr>
+              <w:t xml:space="preserve">: </w:t>
+            </w:r>
+            <w:r>
+              <w:rPr>
+                <w:rFonts w:cs="Courier New"/>
+                <w:sz w:val="18"/>
+                <w:szCs w:val="18"/>
+                <w:lang w:val="en-US" w:eastAsia="nl-NL"/>
+              </w:rPr>
+              <w:t>[</w:t>
+            </w:r>
+          </w:p>
+          <w:p>
+            <w:pPr>
+              <w:pStyle w:val="HTMLPreformatted"/>
+              <w:rPr>
+                <w:rFonts w:cs="Courier New"/>
+                <w:sz w:val="18"/>
+                <w:szCs w:val="18"/>
+                <w:lang w:val="en-US" w:eastAsia="nl-NL"/>
+              </w:rPr>
+            </w:pPr>
+            <w:r>
+              <w:rPr>
+                <w:rFonts w:cs="Courier New"/>
+                <w:sz w:val="18"/>
+                <w:szCs w:val="18"/>
+                <w:lang w:val="en-US" w:eastAsia="nl-NL"/>
+              </w:rPr>
+              <w:t xml:space="preserve">               </w:t>
+            </w:r>
+            <w:r>
+              <w:rPr>
+                <w:rFonts w:cs="Courier New"/>
+                <w:sz w:val="18"/>
+                <w:szCs w:val="18"/>
+                <w:lang w:val="en-US" w:eastAsia="nl-NL"/>
+              </w:rPr>
+              <w:t>{</w:t>
+            </w:r>
+            <w:r>
+              <w:rPr>
+                <w:rFonts w:cs="Courier New"/>
+                <w:sz w:val="18"/>
+                <w:szCs w:val="18"/>
+                <w:lang w:val="en-US" w:eastAsia="nl-NL"/>
+              </w:rPr>
+              <w:t>“</w:t>
+            </w:r>
+            <w:r>
+              <w:rPr>
+                <w:rFonts w:cs="Courier New"/>
+                <w:sz w:val="18"/>
+                <w:szCs w:val="18"/>
+                <w:lang w:val="en-US" w:eastAsia="nl-NL"/>
+              </w:rPr>
+              <w:t>ldap_svr_url</w:t>
+            </w:r>
+            <w:r>
+              <w:rPr>
+                <w:rFonts w:cs="Courier New"/>
+                <w:sz w:val="18"/>
+                <w:szCs w:val="18"/>
+                <w:lang w:val="en-US" w:eastAsia="nl-NL"/>
+              </w:rPr>
+              <w:t>”</w:t>
+            </w:r>
+            <w:r>
+              <w:rPr>
+                <w:rFonts w:cs="Courier New"/>
+                <w:sz w:val="18"/>
+                <w:szCs w:val="18"/>
+                <w:lang w:val="en-US" w:eastAsia="nl-NL"/>
+              </w:rPr>
+              <w:t xml:space="preserve">: </w:t>
+            </w:r>
+            <w:r>
+              <w:rPr>
+                <w:rFonts w:cs="Courier New"/>
+                <w:sz w:val="18"/>
+                <w:szCs w:val="18"/>
+                <w:lang w:val="en-US" w:eastAsia="nl-NL"/>
+              </w:rPr>
+              <w:t xml:space="preserve">LDAP server </w:t>
+            </w:r>
+            <w:r>
+              <w:rPr>
+                <w:rFonts w:cs="Courier New"/>
+                <w:sz w:val="18"/>
+                <w:szCs w:val="18"/>
+                <w:lang w:val="en-US" w:eastAsia="nl-NL"/>
+              </w:rPr>
+              <w:t>URL</w:t>
+            </w:r>
+            <w:r>
+              <w:rPr>
+                <w:rFonts w:cs="Courier New"/>
+                <w:sz w:val="18"/>
+                <w:szCs w:val="18"/>
+                <w:lang w:val="en-US" w:eastAsia="nl-NL"/>
+              </w:rPr>
+              <w:t>,</w:t>
+            </w:r>
+          </w:p>
+          <w:p>
+            <w:pPr>
+              <w:pStyle w:val="HTMLPreformatted"/>
+              <w:rPr>
+                <w:rFonts w:cs="Courier New"/>
+                <w:sz w:val="18"/>
+                <w:szCs w:val="18"/>
+                <w:lang w:val="en-US" w:eastAsia="nl-NL"/>
+              </w:rPr>
+            </w:pPr>
+            <w:r>
+              <w:rPr>
+                <w:rFonts w:cs="Courier New"/>
+                <w:sz w:val="18"/>
+                <w:szCs w:val="18"/>
+                <w:lang w:val="en-US" w:eastAsia="nl-NL"/>
+              </w:rPr>
+              <w:t xml:space="preserve">                “search_base”: LDAP </w:t>
+            </w:r>
+            <w:r>
+              <w:rPr>
+                <w:rFonts w:cs="Courier New"/>
+                <w:sz w:val="18"/>
+                <w:szCs w:val="18"/>
+                <w:lang w:val="en-US" w:eastAsia="nl-NL"/>
+              </w:rPr>
+              <w:t xml:space="preserve">server </w:t>
+            </w:r>
+            <w:r>
+              <w:rPr>
+                <w:rFonts w:cs="Courier New"/>
+                <w:sz w:val="18"/>
+                <w:szCs w:val="18"/>
+                <w:lang w:val="en-US" w:eastAsia="nl-NL"/>
+              </w:rPr>
+              <w:t>search base DN (e.g. “</w:t>
+            </w:r>
+            <w:r>
+              <w:rPr>
+                <w:rFonts w:cs="Courier New"/>
+                <w:sz w:val="18"/>
+                <w:szCs w:val="18"/>
+                <w:lang w:val="en-US" w:eastAsia="nl-NL"/>
+              </w:rPr>
+              <w:t>ou=people,dc=example,dc=com</w:t>
+            </w:r>
+            <w:r>
+              <w:rPr>
+                <w:rFonts w:cs="Courier New"/>
+                <w:sz w:val="18"/>
+                <w:szCs w:val="18"/>
+                <w:lang w:val="en-US" w:eastAsia="nl-NL"/>
+              </w:rPr>
+              <w:t>”,</w:t>
+            </w:r>
+          </w:p>
+          <w:p>
+            <w:pPr>
+              <w:pStyle w:val="HTMLPreformatted"/>
+              <w:rPr>
+                <w:rFonts w:cs="Courier New"/>
+                <w:sz w:val="18"/>
+                <w:szCs w:val="18"/>
+                <w:lang w:val="en-US" w:eastAsia="nl-NL"/>
+              </w:rPr>
+            </w:pPr>
+            <w:r>
+              <w:rPr>
+                <w:rFonts w:cs="Courier New"/>
+                <w:sz w:val="18"/>
+                <w:szCs w:val="18"/>
+                <w:lang w:val="en-US" w:eastAsia="nl-NL"/>
+              </w:rPr>
+              <w:t xml:space="preserve">               </w:t>
+            </w:r>
+            <w:r>
+              <w:rPr>
+                <w:rFonts w:cs="Courier New"/>
+                <w:sz w:val="18"/>
+                <w:szCs w:val="18"/>
+                <w:lang w:val="en-US" w:eastAsia="nl-NL"/>
+              </w:rPr>
+              <w:t xml:space="preserve"> </w:t>
+            </w:r>
+            <w:r>
+              <w:rPr>
+                <w:rFonts w:cs="Courier New"/>
+                <w:sz w:val="18"/>
+                <w:szCs w:val="18"/>
+                <w:lang w:val="en-US" w:eastAsia="nl-NL"/>
+              </w:rPr>
+              <w:t>“</w:t>
+            </w:r>
+            <w:r>
+              <w:rPr>
+                <w:rFonts w:cs="Courier New"/>
+                <w:sz w:val="18"/>
+                <w:szCs w:val="18"/>
+                <w:lang w:val="en-US" w:eastAsia="nl-NL"/>
+              </w:rPr>
+              <w:t>verification_ca</w:t>
+            </w:r>
+            <w:r>
+              <w:rPr>
+                <w:rFonts w:cs="Courier New"/>
+                <w:sz w:val="18"/>
+                <w:szCs w:val="18"/>
+                <w:lang w:val="en-US" w:eastAsia="nl-NL"/>
+              </w:rPr>
+              <w:t>”</w:t>
+            </w:r>
+            <w:r>
+              <w:rPr>
+                <w:rFonts w:cs="Courier New"/>
+                <w:sz w:val="18"/>
+                <w:szCs w:val="18"/>
+                <w:lang w:val="en-US" w:eastAsia="nl-NL"/>
+              </w:rPr>
+              <w:t>:</w:t>
+            </w:r>
+            <w:r>
+              <w:rPr>
+                <w:rFonts w:cs="Courier New"/>
+                <w:sz w:val="18"/>
+                <w:szCs w:val="18"/>
+                <w:lang w:val="en-US" w:eastAsia="nl-NL"/>
+              </w:rPr>
+              <w:t xml:space="preserve"> PEM-encoded</w:t>
+            </w:r>
+            <w:r>
+              <w:rPr>
+                <w:rFonts w:cs="Courier New"/>
+                <w:sz w:val="18"/>
+                <w:szCs w:val="18"/>
+                <w:lang w:val="en-US" w:eastAsia="nl-NL"/>
+              </w:rPr>
+              <w:t xml:space="preserve"> </w:t>
+            </w:r>
+            <w:r>
+              <w:rPr>
+                <w:rFonts w:cs="Courier New"/>
+                <w:sz w:val="18"/>
+                <w:szCs w:val="18"/>
+                <w:lang w:val="en-US" w:eastAsia="nl-NL"/>
+              </w:rPr>
+              <w:t xml:space="preserve">X.509 </w:t>
+            </w:r>
+            <w:r>
+              <w:rPr>
+                <w:rFonts w:cs="Courier New"/>
+                <w:sz w:val="18"/>
+                <w:szCs w:val="18"/>
+                <w:lang w:val="en-US" w:eastAsia="nl-NL"/>
+              </w:rPr>
+              <w:t>verification</w:t>
+            </w:r>
+            <w:r>
+              <w:rPr>
+                <w:rFonts w:cs="Courier New"/>
+                <w:sz w:val="18"/>
+                <w:szCs w:val="18"/>
+                <w:lang w:val="en-US" w:eastAsia="nl-NL"/>
+              </w:rPr>
+              <w:t xml:space="preserve"> </w:t>
+            </w:r>
+            <w:r>
+              <w:rPr>
+                <w:rFonts w:cs="Courier New"/>
+                <w:sz w:val="18"/>
+                <w:szCs w:val="18"/>
+                <w:lang w:val="en-US" w:eastAsia="nl-NL"/>
+              </w:rPr>
+              <w:t>CA</w:t>
+            </w:r>
+            <w:r>
+              <w:rPr>
+                <w:rFonts w:cs="Courier New"/>
+                <w:sz w:val="18"/>
+                <w:szCs w:val="18"/>
+                <w:lang w:val="en-US" w:eastAsia="nl-NL"/>
+              </w:rPr>
+              <w:t>(s)</w:t>
+            </w:r>
+            <w:r>
+              <w:rPr>
+                <w:rFonts w:cs="Courier New"/>
+                <w:sz w:val="18"/>
+                <w:szCs w:val="18"/>
+                <w:lang w:val="en-US" w:eastAsia="nl-NL"/>
+              </w:rPr>
+              <w:t xml:space="preserve"> of the LDAPs server</w:t>
+            </w:r>
+            <w:r>
+              <w:rPr>
+                <w:rFonts w:cs="Courier New"/>
+                <w:sz w:val="18"/>
+                <w:szCs w:val="18"/>
+                <w:lang w:val="en-US" w:eastAsia="nl-NL"/>
+              </w:rPr>
+              <w:t>(</w:t>
+            </w:r>
+            <w:r>
+              <w:rPr>
+                <w:rFonts w:cs="Courier New"/>
+                <w:sz w:val="18"/>
+                <w:szCs w:val="18"/>
+                <w:lang w:val="en-US" w:eastAsia="nl-NL"/>
+              </w:rPr>
+              <w:t xml:space="preserve">optional </w:t>
+            </w:r>
+            <w:r>
+              <w:rPr>
+                <w:rFonts w:cs="Courier New"/>
+                <w:sz w:val="18"/>
+                <w:szCs w:val="18"/>
+                <w:lang w:val="en-US" w:eastAsia="nl-NL"/>
+              </w:rPr>
+              <w:t>for LDAPs URL)</w:t>
+            </w:r>
+            <w:r>
+              <w:rPr>
+                <w:rFonts w:cs="Courier New"/>
+                <w:sz w:val="18"/>
+                <w:szCs w:val="18"/>
+                <w:lang w:val="en-US" w:eastAsia="nl-NL"/>
+              </w:rPr>
+              <w:t>,</w:t>
+            </w:r>
+          </w:p>
+          <w:p>
+            <w:pPr>
+              <w:pStyle w:val="HTMLPreformatted"/>
+              <w:rPr>
+                <w:rFonts w:cs="Courier New"/>
+                <w:sz w:val="18"/>
+                <w:szCs w:val="18"/>
+                <w:lang w:val="en-US" w:eastAsia="nl-NL"/>
+              </w:rPr>
+            </w:pPr>
+            <w:r>
+              <w:rPr>
+                <w:rFonts w:cs="Courier New"/>
+                <w:sz w:val="18"/>
+                <w:szCs w:val="18"/>
+                <w:lang w:val="en-US" w:eastAsia="nl-NL"/>
+              </w:rPr>
+              <w:t xml:space="preserve">              </w:t>
+            </w:r>
+            <w:r>
+              <w:rPr>
+                <w:rFonts w:cs="Courier New"/>
+                <w:sz w:val="18"/>
+                <w:szCs w:val="18"/>
+                <w:lang w:val="en-US" w:eastAsia="nl-NL"/>
+              </w:rPr>
+              <w:t>},</w:t>
+            </w:r>
+          </w:p>
+          <w:p>
+            <w:pPr>
+              <w:pStyle w:val="HTMLPreformatted"/>
+              <w:rPr>
+                <w:rFonts w:cs="Courier New"/>
+                <w:sz w:val="18"/>
+                <w:szCs w:val="18"/>
+                <w:lang w:val="en-US" w:eastAsia="nl-NL"/>
+              </w:rPr>
+            </w:pPr>
+            <w:r>
+              <w:rPr>
+                <w:rFonts w:cs="Courier New"/>
+                <w:sz w:val="18"/>
+                <w:szCs w:val="18"/>
+                <w:lang w:val="en-US" w:eastAsia="nl-NL"/>
+              </w:rPr>
+              <w:t xml:space="preserve">              </w:t>
+            </w:r>
+            <w:r>
+              <w:rPr>
+                <w:rFonts w:cs="Courier New"/>
+                <w:sz w:val="18"/>
+                <w:szCs w:val="18"/>
+                <w:lang w:val="en-US" w:eastAsia="nl-NL"/>
+              </w:rPr>
+              <w:t xml:space="preserve"> </w:t>
+            </w:r>
+            <w:r>
+              <w:rPr>
+                <w:rFonts w:cs="Courier New"/>
+                <w:sz w:val="18"/>
+                <w:szCs w:val="18"/>
+                <w:lang w:val="en-US" w:eastAsia="nl-NL"/>
+              </w:rPr>
+              <w:t>…</w:t>
+            </w:r>
+          </w:p>
+          <w:p>
+            <w:pPr>
+              <w:pStyle w:val="HTMLPreformatted"/>
+              <w:rPr>
+                <w:rFonts w:cs="Courier New"/>
+                <w:sz w:val="18"/>
+                <w:szCs w:val="18"/>
+                <w:lang w:val="en-US" w:eastAsia="nl-NL"/>
+              </w:rPr>
+            </w:pPr>
+            <w:r>
+              <w:rPr>
+                <w:rFonts w:cs="Courier New"/>
+                <w:sz w:val="18"/>
+                <w:szCs w:val="18"/>
+                <w:lang w:val="en-US" w:eastAsia="nl-NL"/>
+              </w:rPr>
+              <w:t xml:space="preserve">           </w:t>
+            </w:r>
+            <w:r>
+              <w:rPr>
+                <w:rFonts w:cs="Courier New"/>
+                <w:sz w:val="18"/>
+                <w:szCs w:val="18"/>
+                <w:lang w:val="en-US" w:eastAsia="nl-NL"/>
+              </w:rPr>
+              <w:t>]</w:t>
+            </w:r>
+          </w:p>
+          <w:p>
+            <w:pPr>
+              <w:pStyle w:val="HTMLPreformatted"/>
+              <w:rPr>
+                <w:rFonts w:cs="Courier New"/>
+                <w:sz w:val="18"/>
+                <w:szCs w:val="18"/>
+                <w:lang w:val="en-US" w:eastAsia="nl-NL"/>
+              </w:rPr>
+            </w:pPr>
+          </w:p>
+          <w:p>
+            <w:pPr>
+              <w:pStyle w:val="HTMLPreformatted"/>
+              <w:rPr>
+                <w:rFonts w:cs="Courier New"/>
+                <w:sz w:val="18"/>
+                <w:szCs w:val="18"/>
+                <w:lang w:val="en-US" w:eastAsia="nl-NL"/>
+              </w:rPr>
+            </w:pPr>
+            <w:r>
+              <w:rPr>
+                <w:rFonts w:cs="Courier New"/>
+                <w:sz w:val="18"/>
+                <w:szCs w:val="18"/>
+                <w:lang w:val="en-US" w:eastAsia="nl-NL"/>
+              </w:rPr>
+              <w:t>}</w:t>
+            </w:r>
+          </w:p>
+          <w:p>
+            <w:pPr>
+              <w:pStyle w:val="HTMLPreformatted"/>
+              <w:rPr>
+                <w:rFonts w:cs="Courier New"/>
+                <w:sz w:val="18"/>
+                <w:szCs w:val="18"/>
+                <w:lang w:val="en-US"/>
+              </w:rPr>
+            </w:pPr>
+          </w:p>
+        </w:tc>
+      </w:tr>
+      <w:tr>
+        <w:trPr>
+          <w:trHeight w:val="70"/>
+        </w:trPr>
+        <w:tc>
+          <w:tcPr>
+            <w:tcW w:w="8472" w:type="dxa"/>
+            <w:shd w:val="clear" w:color="auto" w:fill="C2C2C2"/>
+          </w:tcPr>
+          <w:p>
+            <w:pPr>
+              <w:pStyle w:val="HTMLPreformatted"/>
+              <w:rPr>
+                <w:rFonts w:cs="Courier New"/>
+                <w:sz w:val="18"/>
+                <w:lang w:val="en-US" w:eastAsia="nl-NL"/>
+              </w:rPr>
+            </w:pPr>
+          </w:p>
+        </w:tc>
+      </w:tr>
+    </w:tbl>
+    <w:p>
+      <w:pPr>
+        <w:pStyle w:val="BodyText"/>
+        <w:rPr>
+          <w:rFonts w:ascii="Courier New" w:hAnsi="Courier New" w:cs="Courier New"/>
+        </w:rPr>
+      </w:pPr>
+    </w:p>
+    <w:p>
+      <w:pPr>
+        <w:pStyle w:val="BodyText"/>
+        <w:rPr>
+          <w:rFonts w:ascii="Courier New" w:hAnsi="Courier New" w:cs="Courier New"/>
+        </w:rPr>
+      </w:pPr>
+    </w:p>
+    <w:p>
+      <w:pPr>
+        <w:pStyle w:val="BodyText"/>
+      </w:pPr>
+      <w:r>
+        <w:t xml:space="preserve">Example </w:t>
+      </w:r>
+      <w:r>
+        <w:t xml:space="preserve">response </w:t>
+      </w:r>
+      <w:r>
+        <w:t>when no address books configured for the service</w:t>
+      </w:r>
+    </w:p>
+    <w:p>
+      <w:pPr>
+        <w:pStyle w:val="BodyText"/>
+      </w:pPr>
+    </w:p>
+    <w:tbl>
+      <w:tblPr>
+        <w:tblpPr w:leftFromText="180" w:rightFromText="180" w:vertAnchor="text" w:tblpXSpec="center" w:tblpY="50"/>
+        <w:tblW w:w="8472" w:type="dxa"/>
+        <w:shd w:val="clear" w:color="auto" w:fill="C2C2C2"/>
+        <w:tblLayout w:type="fixed"/>
+        <w:tblLook w:val="0000"/>
+      </w:tblPr>
+      <w:tblGrid>
+        <w:gridCol w:w="8472"/>
+      </w:tblGrid>
+      <w:tr>
+        <w:trPr>
+          <w:trHeight w:val="70"/>
+        </w:trPr>
+        <w:tc>
+          <w:tcPr>
+            <w:tcW w:w="8472" w:type="dxa"/>
+            <w:shd w:val="clear" w:color="auto" w:fill="C2C2C2"/>
+          </w:tcPr>
+          <w:p>
+            <w:pPr>
+              <w:pStyle w:val="HTMLPreformatted"/>
+              <w:rPr>
+                <w:rFonts w:cs="Courier New"/>
+                <w:sz w:val="18"/>
+                <w:lang w:val="en-US" w:eastAsia="nl-NL"/>
+              </w:rPr>
+            </w:pPr>
+          </w:p>
+          <w:p>
+            <w:pPr>
+              <w:pStyle w:val="BodyText"/>
+              <w:rPr>
+                <w:rFonts w:cs="Courier New"/>
+                <w:sz w:val="18"/>
+                <w:szCs w:val="18"/>
+                <w:lang w:val="en-US"/>
+              </w:rPr>
+            </w:pPr>
+            <w:r>
+              <w:rPr>
+                <w:rFonts w:cs="Courier New"/>
+                <w:sz w:val="18"/>
+                <w:szCs w:val="18"/>
+                <w:lang w:val="en-US"/>
+              </w:rPr>
+              <w:t>{</w:t>
+            </w:r>
+          </w:p>
+          <w:p>
+            <w:pPr>
+              <w:pStyle w:val="HTMLPreformatted"/>
+              <w:rPr>
+                <w:rFonts w:cs="Courier New"/>
+                <w:sz w:val="18"/>
+                <w:szCs w:val="18"/>
+                <w:lang w:val="en-US" w:eastAsia="nl-NL"/>
+              </w:rPr>
+            </w:pPr>
+            <w:r>
+              <w:rPr>
+                <w:rFonts w:cs="Courier New"/>
+                <w:sz w:val="18"/>
+                <w:szCs w:val="18"/>
+                <w:lang w:val="en-US" w:eastAsia="nl-NL"/>
+              </w:rPr>
+              <w:t xml:space="preserve">  </w:t>
+            </w:r>
+            <w:r>
+              <w:rPr>
+                <w:rFonts w:cs="Courier New"/>
+                <w:sz w:val="18"/>
+                <w:szCs w:val="18"/>
+                <w:lang w:val="en-US" w:eastAsia="nl-NL"/>
+              </w:rPr>
+              <w:t>“</w:t>
+            </w:r>
+            <w:r>
+              <w:rPr>
+                <w:rFonts w:cs="Courier New"/>
+                <w:sz w:val="18"/>
+                <w:szCs w:val="18"/>
+                <w:lang w:val="en-US" w:eastAsia="nl-NL"/>
+              </w:rPr>
+              <w:t>status</w:t>
+            </w:r>
+            <w:r>
+              <w:rPr>
+                <w:rFonts w:cs="Courier New"/>
+                <w:sz w:val="18"/>
+                <w:szCs w:val="18"/>
+                <w:lang w:val="en-US" w:eastAsia="nl-NL"/>
+              </w:rPr>
+              <w:t>”</w:t>
+            </w:r>
+            <w:r>
+              <w:rPr>
+                <w:rFonts w:cs="Courier New"/>
+                <w:sz w:val="18"/>
+                <w:szCs w:val="18"/>
+                <w:lang w:val="en-US" w:eastAsia="nl-NL"/>
+              </w:rPr>
+              <w:t xml:space="preserve">: </w:t>
+            </w:r>
+            <w:r>
+              <w:rPr>
+                <w:rFonts w:cs="Courier New"/>
+                <w:sz w:val="18"/>
+                <w:szCs w:val="18"/>
+                <w:lang w:val="en-US" w:eastAsia="nl-NL"/>
+              </w:rPr>
+              <w:t>“</w:t>
+            </w:r>
+            <w:r>
+              <w:rPr>
+                <w:rFonts w:cs="Courier New"/>
+              </w:rPr>
+              <w:t>address-book-list</w:t>
+            </w:r>
+            <w:r>
+              <w:rPr>
+                <w:rFonts w:cs="Courier New"/>
+                <w:sz w:val="18"/>
+                <w:szCs w:val="18"/>
+                <w:lang w:val="en-US" w:eastAsia="nl-NL"/>
+              </w:rPr>
+              <w:t>”,</w:t>
+            </w:r>
+          </w:p>
+          <w:p>
+            <w:pPr>
+              <w:pStyle w:val="HTMLPreformatted"/>
+              <w:rPr>
+                <w:rFonts w:cs="Courier New"/>
+                <w:sz w:val="18"/>
+                <w:szCs w:val="18"/>
+                <w:lang w:val="en-US" w:eastAsia="nl-NL"/>
+              </w:rPr>
+            </w:pPr>
+            <w:r>
+              <w:rPr>
+                <w:rFonts w:cs="Courier New"/>
+                <w:sz w:val="18"/>
+                <w:szCs w:val="18"/>
+                <w:lang w:val="en-US" w:eastAsia="nl-NL"/>
+              </w:rPr>
+              <w:t xml:space="preserve">  “address-books”</w:t>
+            </w:r>
+            <w:r>
+              <w:rPr>
+                <w:rFonts w:cs="Courier New"/>
+                <w:sz w:val="18"/>
+                <w:szCs w:val="18"/>
+                <w:lang w:val="en-US" w:eastAsia="nl-NL"/>
+              </w:rPr>
+              <w:t xml:space="preserve">: </w:t>
+            </w:r>
+            <w:r>
+              <w:rPr>
+                <w:rFonts w:cs="Courier New"/>
+                <w:sz w:val="18"/>
+                <w:szCs w:val="18"/>
+                <w:lang w:val="en-US" w:eastAsia="nl-NL"/>
+              </w:rPr>
+              <w:t>[]</w:t>
+            </w:r>
+          </w:p>
+          <w:p>
+            <w:pPr>
+              <w:pStyle w:val="HTMLPreformatted"/>
+              <w:rPr>
+                <w:rFonts w:cs="Courier New"/>
+                <w:sz w:val="18"/>
+                <w:szCs w:val="18"/>
+                <w:lang w:val="en-US" w:eastAsia="nl-NL"/>
+              </w:rPr>
+            </w:pPr>
+            <w:r>
+              <w:rPr>
+                <w:rFonts w:cs="Courier New"/>
+                <w:sz w:val="18"/>
+                <w:szCs w:val="18"/>
+                <w:lang w:val="en-US" w:eastAsia="nl-NL"/>
+              </w:rPr>
+              <w:t>}</w:t>
+            </w:r>
+          </w:p>
+          <w:p>
+            <w:pPr>
+              <w:pStyle w:val="HTMLPreformatted"/>
+              <w:rPr>
+                <w:rFonts w:cs="Courier New"/>
+                <w:sz w:val="18"/>
+                <w:szCs w:val="18"/>
+                <w:lang w:val="en-US"/>
+              </w:rPr>
+            </w:pPr>
+          </w:p>
+        </w:tc>
+      </w:tr>
+    </w:tbl>
+    <w:p>
+      <w:pPr>
+        <w:pStyle w:val="BodyText"/>
+        <w:rPr>
+          <w:rFonts w:ascii="Courier New" w:hAnsi="Courier New" w:cs="Courier New"/>
+        </w:rPr>
+      </w:pPr>
+    </w:p>
+    <w:p>
+      <w:pPr>
+        <w:pStyle w:val="BodyText"/>
+        <w:rPr>
+          <w:rFonts w:ascii="Courier New" w:hAnsi="Courier New" w:cs="Courier New"/>
+        </w:rPr>
+      </w:pPr>
+    </w:p>
+    <w:p>
+      <w:pPr>
+        <w:pStyle w:val="BodyText"/>
+        <w:rPr>
+          <w:rFonts w:ascii="Courier New" w:hAnsi="Courier New" w:cs="Courier New"/>
+        </w:rPr>
+      </w:pPr>
+      <w:r>
+        <w:rPr>
+          <w:rFonts w:ascii="Courier New" w:hAnsi="Courier New" w:cs="Courier New"/>
+        </w:rPr>
+        <w:t xml:space="preserve">HTTP 400 – </w:t>
+      </w:r>
+      <w:r>
+        <w:rPr>
+          <w:rFonts w:ascii="Courier New" w:hAnsi="Courier New" w:cs="Courier New"/>
+        </w:rPr>
+        <w:t>application/</w:t>
+      </w:r>
+      <w:r>
+        <w:rPr>
+          <w:rFonts w:ascii="Courier New" w:hAnsi="Courier New" w:cs="Courier New"/>
+        </w:rPr>
+        <w:t>json</w:t>
+      </w:r>
+      <w:r>
+        <w:rPr>
+          <w:rFonts w:ascii="Courier New" w:hAnsi="Courier New" w:cs="Courier New"/>
+        </w:rPr>
+        <w:t xml:space="preserve"> </w:t>
+      </w:r>
+      <w:r>
+        <w:t>– invalid request</w:t>
+      </w:r>
+    </w:p>
+    <w:p>
+      <w:pPr>
+        <w:pStyle w:val="BodyText"/>
+        <w:rPr>
+          <w:rFonts w:ascii="Courier New" w:hAnsi="Courier New" w:cs="Courier New"/>
+        </w:rPr>
+      </w:pPr>
+    </w:p>
+    <w:tbl>
+      <w:tblPr>
+        <w:tblpPr w:leftFromText="180" w:rightFromText="180" w:vertAnchor="text" w:tblpXSpec="center" w:tblpY="50"/>
+        <w:tblW w:w="8472" w:type="dxa"/>
+        <w:shd w:val="clear" w:color="auto" w:fill="C2C2C2"/>
+        <w:tblLayout w:type="fixed"/>
+        <w:tblLook w:val="0000"/>
+      </w:tblPr>
+      <w:tblGrid>
+        <w:gridCol w:w="8472"/>
+      </w:tblGrid>
+      <w:tr>
+        <w:trPr>
+          <w:trHeight w:val="70"/>
+        </w:trPr>
+        <w:tc>
+          <w:tcPr>
+            <w:tcW w:w="8472" w:type="dxa"/>
+            <w:shd w:val="clear" w:color="auto" w:fill="C2C2C2"/>
+          </w:tcPr>
+          <w:p>
+            <w:pPr>
+              <w:pStyle w:val="HTMLPreformatted"/>
+              <w:rPr>
+                <w:rFonts w:cs="Courier New"/>
+                <w:sz w:val="18"/>
+                <w:lang w:val="en-US" w:eastAsia="nl-NL"/>
+              </w:rPr>
+            </w:pPr>
+          </w:p>
+          <w:p>
+            <w:pPr>
+              <w:pStyle w:val="BodyText"/>
+              <w:rPr>
+                <w:rFonts w:cs="Courier New"/>
+                <w:sz w:val="18"/>
+                <w:szCs w:val="18"/>
+                <w:lang w:val="en-US"/>
+              </w:rPr>
+            </w:pPr>
+            <w:r>
+              <w:rPr>
+                <w:rFonts w:cs="Courier New"/>
+                <w:sz w:val="18"/>
+                <w:szCs w:val="18"/>
+                <w:lang w:val="en-US"/>
+              </w:rPr>
+              <w:t>{</w:t>
+            </w:r>
+          </w:p>
+          <w:p>
+            <w:pPr>
+              <w:pStyle w:val="HTMLPreformatted"/>
+              <w:rPr>
+                <w:rFonts w:cs="Courier New"/>
+                <w:sz w:val="18"/>
+                <w:szCs w:val="18"/>
+                <w:lang w:val="en-US" w:eastAsia="nl-NL"/>
+              </w:rPr>
+            </w:pPr>
+            <w:r>
+              <w:rPr>
+                <w:rFonts w:cs="Courier New"/>
+                <w:sz w:val="18"/>
+                <w:szCs w:val="18"/>
+                <w:lang w:val="en-US" w:eastAsia="nl-NL"/>
+              </w:rPr>
+              <w:t xml:space="preserve">  </w:t>
+            </w:r>
+            <w:r>
+              <w:rPr>
+                <w:rFonts w:cs="Courier New"/>
+                <w:sz w:val="18"/>
+                <w:szCs w:val="18"/>
+                <w:lang w:val="en-US" w:eastAsia="nl-NL"/>
+              </w:rPr>
+              <w:t>“</w:t>
+            </w:r>
+            <w:r>
+              <w:rPr>
+                <w:rFonts w:cs="Courier New"/>
+                <w:sz w:val="18"/>
+                <w:szCs w:val="18"/>
+                <w:lang w:val="en-US" w:eastAsia="nl-NL"/>
+              </w:rPr>
+              <w:t>status</w:t>
+            </w:r>
+            <w:r>
+              <w:rPr>
+                <w:rFonts w:cs="Courier New"/>
+                <w:sz w:val="18"/>
+                <w:szCs w:val="18"/>
+                <w:lang w:val="en-US" w:eastAsia="nl-NL"/>
+              </w:rPr>
+              <w:t>”</w:t>
+            </w:r>
+            <w:r>
+              <w:rPr>
+                <w:rFonts w:cs="Courier New"/>
+                <w:sz w:val="18"/>
+                <w:szCs w:val="18"/>
+                <w:lang w:val="en-US" w:eastAsia="nl-NL"/>
+              </w:rPr>
+              <w:t xml:space="preserve">: </w:t>
+            </w:r>
+            <w:r>
+              <w:rPr>
+                <w:rFonts w:cs="Courier New"/>
+                <w:sz w:val="18"/>
+                <w:szCs w:val="18"/>
+                <w:lang w:val="en-US" w:eastAsia="nl-NL"/>
+              </w:rPr>
+              <w:t>“error”,</w:t>
+            </w:r>
+          </w:p>
+          <w:p>
+            <w:pPr>
+              <w:pStyle w:val="HTMLPreformatted"/>
+              <w:rPr>
+                <w:rFonts w:cs="Courier New"/>
+                <w:sz w:val="18"/>
+                <w:szCs w:val="18"/>
+                <w:lang w:val="en-US" w:eastAsia="nl-NL"/>
+              </w:rPr>
+            </w:pPr>
+            <w:r>
+              <w:rPr>
+                <w:rFonts w:cs="Courier New"/>
+                <w:sz w:val="18"/>
+                <w:szCs w:val="18"/>
+                <w:lang w:val="en-US" w:eastAsia="nl-NL"/>
+              </w:rPr>
+              <w:t xml:space="preserve">  “error”: </w:t>
+            </w:r>
+            <w:r>
+              <w:rPr>
+                <w:rFonts w:cs="Courier New"/>
+                <w:sz w:val="18"/>
+                <w:szCs w:val="18"/>
+                <w:lang w:val="en-US" w:eastAsia="nl-NL"/>
+              </w:rPr>
+              <w:t xml:space="preserve">error </w:t>
+            </w:r>
+            <w:r>
+              <w:rPr>
+                <w:rFonts w:cs="Courier New"/>
+                <w:sz w:val="18"/>
+                <w:szCs w:val="18"/>
+                <w:lang w:val="en-US" w:eastAsia="nl-NL"/>
+              </w:rPr>
+              <w:t>message</w:t>
+            </w:r>
+            <w:r>
+              <w:rPr>
+                <w:rFonts w:cs="Courier New"/>
+                <w:sz w:val="18"/>
+                <w:szCs w:val="18"/>
+                <w:lang w:val="en-US" w:eastAsia="nl-NL"/>
+              </w:rPr>
+              <w:t xml:space="preserve"> (optional)</w:t>
+            </w:r>
+          </w:p>
+          <w:p>
+            <w:pPr>
+              <w:pStyle w:val="HTMLPreformatted"/>
+              <w:rPr>
+                <w:rFonts w:cs="Courier New"/>
+                <w:sz w:val="18"/>
+                <w:szCs w:val="18"/>
+                <w:lang w:val="en-US" w:eastAsia="nl-NL"/>
+              </w:rPr>
+            </w:pPr>
+            <w:r>
+              <w:rPr>
+                <w:rFonts w:cs="Courier New"/>
+                <w:sz w:val="18"/>
+                <w:szCs w:val="18"/>
+                <w:lang w:val="en-US" w:eastAsia="nl-NL"/>
+              </w:rPr>
+              <w:t>}</w:t>
+            </w:r>
+          </w:p>
+          <w:p>
+            <w:pPr>
+              <w:pStyle w:val="HTMLPreformatted"/>
+              <w:rPr>
+                <w:rFonts w:cs="Courier New"/>
+                <w:sz w:val="18"/>
+                <w:szCs w:val="18"/>
+                <w:lang w:val="en-US"/>
+              </w:rPr>
+            </w:pPr>
+          </w:p>
+        </w:tc>
+      </w:tr>
+    </w:tbl>
+    <w:p>
+      <w:pPr>
         <w:pStyle w:val="BodyText"/>
         <w:rPr>
           <w:kern w:val="28"/>
         </w:rPr>
       </w:pPr>
-      <w:r>
-        <w:br w:type="page"/>
-      </w:r>
     </w:p>
     <w:p>
       <w:pPr>
@@ -32666,7 +34377,7 @@
           <w:szCs w:val="28"/>
         </w:rPr>
       </w:pPr>
-      <w:bookmarkStart w:id="71" w:name="_Toc516128138"/>
+      <w:bookmarkStart w:id="72" w:name="_Toc516476348"/>
       <w:r>
         <w:rPr>
           <w:sz w:val="28"/>
@@ -32696,7 +34407,7 @@
         </w:rPr>
         <w:t xml:space="preserve"> (CA API)</w:t>
       </w:r>
-      <w:bookmarkEnd w:id="71"/>
+      <w:bookmarkEnd w:id="72"/>
     </w:p>
     <w:p>
       <w:pPr>
@@ -32819,14 +34530,14 @@
       <w:pPr>
         <w:pStyle w:val="Heading2"/>
       </w:pPr>
-      <w:bookmarkStart w:id="72" w:name="_Toc516128139"/>
+      <w:bookmarkStart w:id="73" w:name="_Toc516476349"/>
       <w:r>
         <w:t>CA</w:t>
       </w:r>
       <w:r>
         <w:t xml:space="preserve"> API versions</w:t>
       </w:r>
-      <w:bookmarkEnd w:id="72"/>
+      <w:bookmarkEnd w:id="73"/>
     </w:p>
     <w:tbl>
       <w:tblPr>
@@ -33015,14 +34726,14 @@
       <w:pPr>
         <w:pStyle w:val="Heading2"/>
       </w:pPr>
-      <w:bookmarkStart w:id="73" w:name="_Toc516128140"/>
+      <w:bookmarkStart w:id="74" w:name="_Toc516476350"/>
       <w:r>
         <w:t>CA</w:t>
       </w:r>
       <w:r>
         <w:t xml:space="preserve"> API overview</w:t>
       </w:r>
-      <w:bookmarkEnd w:id="73"/>
+      <w:bookmarkEnd w:id="74"/>
     </w:p>
     <w:p>
       <w:pPr>
@@ -33050,7 +34761,7 @@
       <w:pPr>
         <w:pStyle w:val="Heading3"/>
       </w:pPr>
-      <w:bookmarkStart w:id="74" w:name="_Toc516128141"/>
+      <w:bookmarkStart w:id="75" w:name="_Toc516476351"/>
       <w:r>
         <w:t>Retrieve internal</w:t>
       </w:r>
@@ -33063,7 +34774,7 @@
       <w:r>
         <w:t>CA</w:t>
       </w:r>
-      <w:bookmarkEnd w:id="74"/>
+      <w:bookmarkEnd w:id="75"/>
     </w:p>
     <w:p>
       <w:r>
@@ -33435,7 +35146,7 @@
             <w:rPr>
               <w:noProof/>
             </w:rPr>
-            <w:t>24</w:t>
+            <w:t>3</w:t>
           </w:r>
         </w:fldSimple>
       </w:p>
@@ -33506,7 +35217,7 @@
                   <a:blip r:embed="rId1">
                     <a:extLst>
                       <a:ext uri="{28A0092B-C50C-407E-A947-70E740481C1C}">
-                        <a14:useLocalDpi xmlns:a14="http://schemas.microsoft.com/office/drawing/2010/main" xmlns:wps="http://schemas.microsoft.com/office/word/2010/wordprocessingShape" xmlns:wpi="http://schemas.microsoft.com/office/word/2010/wordprocessingInk" xmlns:wpg="http://schemas.microsoft.com/office/word/2010/wordprocessingGroup" xmlns:w16se="http://schemas.microsoft.com/office/word/2015/wordml/symex" xmlns:w16cid="http://schemas.microsoft.com/office/word/2016/wordml/cid" xmlns:w15="http://schemas.microsoft.com/office/word/2012/wordml" xmlns:w14="http://schemas.microsoft.com/office/word/2010/wordml" xmlns:w="http://schemas.openxmlformats.org/wordprocessingml/2006/main" xmlns:w10="urn:schemas-microsoft-com:office:word" xmlns:wp14="http://schemas.microsoft.com/office/word/2010/wordprocessingDrawing" xmlns:v="urn:schemas-microsoft-com:vml" xmlns:o="urn:schemas-microsoft-com:office:office" xmlns:am3d="http://schemas.microsoft.com/office/drawing/2017/model3d" xmlns:aink="http://schemas.microsoft.com/office/drawing/2016/ink" xmlns:mc="http://schemas.openxmlformats.org/markup-compatibility/2006" xmlns:cx8="http://schemas.microsoft.com/office/drawing/2016/5/14/chartex" xmlns:cx7="http://schemas.microsoft.com/office/drawing/2016/5/13/chartex" xmlns:cx6="http://schemas.microsoft.com/office/drawing/2016/5/12/chartex" xmlns:cx5="http://schemas.microsoft.com/office/drawing/2016/5/11/chartex" xmlns:cx4="http://schemas.microsoft.com/office/drawing/2016/5/10/chartex" xmlns:cx3="http://schemas.microsoft.com/office/drawing/2016/5/9/chartex" xmlns:cx2="http://schemas.microsoft.com/office/drawing/2015/10/21/chartex" xmlns:cx1="http://schemas.microsoft.com/office/drawing/2015/9/8/chartex" xmlns:cx="http://schemas.microsoft.com/office/drawing/2014/chartex" xmlns:wpc="http://schemas.microsoft.com/office/word/2010/wordprocessingCanvas" xmlns="" val="0"/>
+                        <a14:useLocalDpi xmlns="" xmlns:wpc="http://schemas.microsoft.com/office/word/2010/wordprocessingCanvas" xmlns:cx="http://schemas.microsoft.com/office/drawing/2014/chartex" xmlns:cx1="http://schemas.microsoft.com/office/drawing/2015/9/8/chartex" xmlns:cx2="http://schemas.microsoft.com/office/drawing/2015/10/21/chartex" xmlns:cx3="http://schemas.microsoft.com/office/drawing/2016/5/9/chartex" xmlns:cx4="http://schemas.microsoft.com/office/drawing/2016/5/10/chartex" xmlns:cx5="http://schemas.microsoft.com/office/drawing/2016/5/11/chartex" xmlns:cx6="http://schemas.microsoft.com/office/drawing/2016/5/12/chartex" xmlns:cx7="http://schemas.microsoft.com/office/drawing/2016/5/13/chartex" xmlns:cx8="http://schemas.microsoft.com/office/drawing/2016/5/14/chartex" xmlns:mc="http://schemas.openxmlformats.org/markup-compatibility/2006" xmlns:aink="http://schemas.microsoft.com/office/drawing/2016/ink" xmlns:am3d="http://schemas.microsoft.com/office/drawing/2017/model3d" xmlns:o="urn:schemas-microsoft-com:office:office" xmlns:v="urn:schemas-microsoft-com:vml" xmlns:wp14="http://schemas.microsoft.com/office/word/2010/wordprocessingDrawing" xmlns:w10="urn:schemas-microsoft-com:office:word" xmlns:w="http://schemas.openxmlformats.org/wordprocessingml/2006/main" xmlns:w14="http://schemas.microsoft.com/office/word/2010/wordml" xmlns:w15="http://schemas.microsoft.com/office/word/2012/wordml" xmlns:w16cid="http://schemas.microsoft.com/office/word/2016/wordml/cid" xmlns:w16se="http://schemas.microsoft.com/office/word/2015/wordml/symex" xmlns:wpg="http://schemas.microsoft.com/office/word/2010/wordprocessingGroup" xmlns:wpi="http://schemas.microsoft.com/office/word/2010/wordprocessingInk" xmlns:wps="http://schemas.microsoft.com/office/word/2010/wordprocessingShape" xmlns:a14="http://schemas.microsoft.com/office/drawing/2010/main" val="0"/>
                       </a:ext>
                     </a:extLst>
                   </a:blip>
@@ -39595,7 +41306,7 @@
 </file>
 
 <file path=customXml/itemProps1.xml><?xml version="1.0" encoding="utf-8"?>
-<ds:datastoreItem xmlns:ds="http://schemas.openxmlformats.org/officeDocument/2006/customXml" ds:itemID="{D0E02DBE-D3A4-4FB1-BAB3-C0D71AB1E33F}">
+<ds:datastoreItem xmlns:ds="http://schemas.openxmlformats.org/officeDocument/2006/customXml" ds:itemID="{ACCC7C66-9AD2-45C1-BB25-3B946C635B3E}">
   <ds:schemaRefs>
     <ds:schemaRef ds:uri="http://schemas.openxmlformats.org/officeDocument/2006/bibliography"/>
   </ds:schemaRefs>

</xml_diff>

<commit_message>
Update from the upstream
</commit_message>
<xml_diff>
--- a/Software/Documentation/KeyTalkApi.docx
+++ b/Software/Documentation/KeyTalkApi.docx
@@ -447,16 +447,13 @@
               <w:suppressLineNumbers/>
             </w:pPr>
             <w:r>
-              <w:t>2</w:t>
-            </w:r>
-            <w:r>
-              <w:t>4</w:t>
+              <w:t>15</w:t>
             </w:r>
             <w:r>
               <w:t>-</w:t>
             </w:r>
             <w:r>
-              <w:t>Aug</w:t>
+              <w:t>November</w:t>
             </w:r>
             <w:r>
               <w:t>-2018</w:t>
@@ -495,10 +492,7 @@
               <w:t>3</w:t>
             </w:r>
             <w:r>
-              <w:t>.0.</w:t>
-            </w:r>
-            <w:r>
-              <w:t>2</w:t>
+              <w:t>.1</w:t>
             </w:r>
           </w:p>
         </w:tc>
@@ -12495,6 +12489,8 @@
               </w:rPr>
               <w:t>,</w:t>
             </w:r>
+            <w:bookmarkStart w:id="58" w:name="_GoBack"/>
+            <w:bookmarkEnd w:id="58"/>
           </w:p>
           <w:p>
             <w:pPr>
@@ -12540,6 +12536,15 @@
                 <w:szCs w:val="18"/>
                 <w:lang w:val="en-US" w:eastAsia="nl-NL"/>
               </w:rPr>
+              <w:t>s</w:t>
+            </w:r>
+            <w:r>
+              <w:rPr>
+                <w:rFonts w:cs="Courier New"/>
+                <w:sz w:val="18"/>
+                <w:szCs w:val="18"/>
+                <w:lang w:val="en-US" w:eastAsia="nl-NL"/>
+              </w:rPr>
               <w:t>”</w:t>
             </w:r>
             <w:r>
@@ -12651,6 +12656,15 @@
                 <w:lang w:eastAsia="nl-NL"/>
               </w:rPr>
               <w:t>resolve-service-uri</w:t>
+            </w:r>
+            <w:r>
+              <w:rPr>
+                <w:rFonts w:cs="Courier New"/>
+                <w:sz w:val="18"/>
+                <w:szCs w:val="18"/>
+                <w:lang w:eastAsia="nl-NL"/>
+              </w:rPr>
+              <w:t>s</w:t>
             </w:r>
             <w:r>
               <w:rPr>
@@ -12749,12 +12763,12 @@
       <w:pPr>
         <w:pStyle w:val="Heading3"/>
       </w:pPr>
-      <w:bookmarkStart w:id="58" w:name="_Toc522697478"/>
+      <w:bookmarkStart w:id="59" w:name="_Toc522697478"/>
       <w:r>
         <w:lastRenderedPageBreak/>
         <w:t>Authentication</w:t>
       </w:r>
-      <w:bookmarkEnd w:id="58"/>
+      <w:bookmarkEnd w:id="59"/>
     </w:p>
     <w:p>
       <w:pPr>
@@ -16737,8 +16751,6 @@
               </w:rPr>
               <w:t>(</w:t>
             </w:r>
-            <w:bookmarkStart w:id="59" w:name="_GoBack"/>
-            <w:bookmarkEnd w:id="59"/>
             <w:r>
               <w:rPr>
                 <w:rFonts w:ascii="Times New Roman" w:hAnsi="Times New Roman"/>
@@ -37612,7 +37624,7 @@
           <w:rPr>
             <w:noProof/>
           </w:rPr>
-          <w:t>15</w:t>
+          <w:t>11</w:t>
         </w:r>
         <w:r>
           <w:rPr>
@@ -44002,7 +44014,7 @@
 </file>
 
 <file path=customXml/itemProps1.xml><?xml version="1.0" encoding="utf-8"?>
-<ds:datastoreItem xmlns:ds="http://schemas.openxmlformats.org/officeDocument/2006/customXml" ds:itemID="{68299F4B-D136-4F1B-AE66-0D0A0AE8BDFA}">
+<ds:datastoreItem xmlns:ds="http://schemas.openxmlformats.org/officeDocument/2006/customXml" ds:itemID="{E0681E03-7B38-4589-A523-292EE846C67F}">
   <ds:schemaRefs>
     <ds:schemaRef ds:uri="http://schemas.openxmlformats.org/officeDocument/2006/bibliography"/>
   </ds:schemaRefs>

</xml_diff>

<commit_message>
Update from the master
</commit_message>
<xml_diff>
--- a/Software/Documentation/KeyTalkApi.docx
+++ b/Software/Documentation/KeyTalkApi.docx
@@ -447,13 +447,13 @@
               <w:suppressLineNumbers/>
             </w:pPr>
             <w:r>
-              <w:t>15</w:t>
+              <w:t>10</w:t>
             </w:r>
             <w:r>
               <w:t>-</w:t>
             </w:r>
             <w:r>
-              <w:t>November</w:t>
+              <w:t>December</w:t>
             </w:r>
             <w:r>
               <w:t>-2018</w:t>
@@ -492,7 +492,10 @@
               <w:t>3</w:t>
             </w:r>
             <w:r>
-              <w:t>.1</w:t>
+              <w:t>.</w:t>
+            </w:r>
+            <w:r>
+              <w:t>2</w:t>
             </w:r>
           </w:p>
         </w:tc>
@@ -649,7 +652,7 @@
         <w:fldChar w:fldCharType="begin"/>
       </w:r>
       <w:r>
-        <w:instrText xml:space="preserve"> PAGEREF _Toc522697462 \h </w:instrText>
+        <w:instrText xml:space="preserve"> PAGEREF _Toc532204890 \h </w:instrText>
       </w:r>
       <w:r>
         <w:fldChar w:fldCharType="separate"/>
@@ -691,7 +694,7 @@
         <w:fldChar w:fldCharType="begin"/>
       </w:r>
       <w:r>
-        <w:instrText xml:space="preserve"> PAGEREF _Toc522697463 \h </w:instrText>
+        <w:instrText xml:space="preserve"> PAGEREF _Toc532204891 \h </w:instrText>
       </w:r>
       <w:r>
         <w:fldChar w:fldCharType="separate"/>
@@ -733,7 +736,7 @@
         <w:fldChar w:fldCharType="begin"/>
       </w:r>
       <w:r>
-        <w:instrText xml:space="preserve"> PAGEREF _Toc522697464 \h </w:instrText>
+        <w:instrText xml:space="preserve"> PAGEREF _Toc532204892 \h </w:instrText>
       </w:r>
       <w:r>
         <w:fldChar w:fldCharType="separate"/>
@@ -781,7 +784,7 @@
         <w:fldChar w:fldCharType="begin"/>
       </w:r>
       <w:r>
-        <w:instrText xml:space="preserve"> PAGEREF _Toc522697465 \h </w:instrText>
+        <w:instrText xml:space="preserve"> PAGEREF _Toc532204893 \h </w:instrText>
       </w:r>
       <w:r>
         <w:fldChar w:fldCharType="separate"/>
@@ -823,7 +826,7 @@
         <w:fldChar w:fldCharType="begin"/>
       </w:r>
       <w:r>
-        <w:instrText xml:space="preserve"> PAGEREF _Toc522697466 \h </w:instrText>
+        <w:instrText xml:space="preserve"> PAGEREF _Toc532204894 \h </w:instrText>
       </w:r>
       <w:r>
         <w:fldChar w:fldCharType="separate"/>
@@ -865,7 +868,7 @@
         <w:fldChar w:fldCharType="begin"/>
       </w:r>
       <w:r>
-        <w:instrText xml:space="preserve"> PAGEREF _Toc522697467 \h </w:instrText>
+        <w:instrText xml:space="preserve"> PAGEREF _Toc532204895 \h </w:instrText>
       </w:r>
       <w:r>
         <w:fldChar w:fldCharType="separate"/>
@@ -907,7 +910,7 @@
         <w:fldChar w:fldCharType="begin"/>
       </w:r>
       <w:r>
-        <w:instrText xml:space="preserve"> PAGEREF _Toc522697468 \h </w:instrText>
+        <w:instrText xml:space="preserve"> PAGEREF _Toc532204896 \h </w:instrText>
       </w:r>
       <w:r>
         <w:fldChar w:fldCharType="separate"/>
@@ -949,7 +952,7 @@
         <w:fldChar w:fldCharType="begin"/>
       </w:r>
       <w:r>
-        <w:instrText xml:space="preserve"> PAGEREF _Toc522697469 \h </w:instrText>
+        <w:instrText xml:space="preserve"> PAGEREF _Toc532204897 \h </w:instrText>
       </w:r>
       <w:r>
         <w:fldChar w:fldCharType="separate"/>
@@ -991,7 +994,7 @@
         <w:fldChar w:fldCharType="begin"/>
       </w:r>
       <w:r>
-        <w:instrText xml:space="preserve"> PAGEREF _Toc522697470 \h </w:instrText>
+        <w:instrText xml:space="preserve"> PAGEREF _Toc532204898 \h </w:instrText>
       </w:r>
       <w:r>
         <w:fldChar w:fldCharType="separate"/>
@@ -1037,7 +1040,7 @@
         <w:fldChar w:fldCharType="begin"/>
       </w:r>
       <w:r>
-        <w:instrText xml:space="preserve"> PAGEREF _Toc522697471 \h </w:instrText>
+        <w:instrText xml:space="preserve"> PAGEREF _Toc532204899 \h </w:instrText>
       </w:r>
       <w:r>
         <w:fldChar w:fldCharType="separate"/>
@@ -1083,7 +1086,7 @@
         <w:fldChar w:fldCharType="begin"/>
       </w:r>
       <w:r>
-        <w:instrText xml:space="preserve"> PAGEREF _Toc522697472 \h </w:instrText>
+        <w:instrText xml:space="preserve"> PAGEREF _Toc532204900 \h </w:instrText>
       </w:r>
       <w:r>
         <w:fldChar w:fldCharType="separate"/>
@@ -1125,7 +1128,7 @@
         <w:fldChar w:fldCharType="begin"/>
       </w:r>
       <w:r>
-        <w:instrText xml:space="preserve"> PAGEREF _Toc522697473 \h </w:instrText>
+        <w:instrText xml:space="preserve"> PAGEREF _Toc532204901 \h </w:instrText>
       </w:r>
       <w:r>
         <w:fldChar w:fldCharType="separate"/>
@@ -1171,7 +1174,7 @@
         <w:fldChar w:fldCharType="begin"/>
       </w:r>
       <w:r>
-        <w:instrText xml:space="preserve"> PAGEREF _Toc522697474 \h </w:instrText>
+        <w:instrText xml:space="preserve"> PAGEREF _Toc532204902 \h </w:instrText>
       </w:r>
       <w:r>
         <w:fldChar w:fldCharType="separate"/>
@@ -1217,7 +1220,7 @@
         <w:fldChar w:fldCharType="begin"/>
       </w:r>
       <w:r>
-        <w:instrText xml:space="preserve"> PAGEREF _Toc522697475 \h </w:instrText>
+        <w:instrText xml:space="preserve"> PAGEREF _Toc532204903 \h </w:instrText>
       </w:r>
       <w:r>
         <w:fldChar w:fldCharType="separate"/>
@@ -1259,7 +1262,7 @@
         <w:fldChar w:fldCharType="begin"/>
       </w:r>
       <w:r>
-        <w:instrText xml:space="preserve"> PAGEREF _Toc522697476 \h </w:instrText>
+        <w:instrText xml:space="preserve"> PAGEREF _Toc532204904 \h </w:instrText>
       </w:r>
       <w:r>
         <w:fldChar w:fldCharType="separate"/>
@@ -1305,7 +1308,7 @@
         <w:fldChar w:fldCharType="begin"/>
       </w:r>
       <w:r>
-        <w:instrText xml:space="preserve"> PAGEREF _Toc522697477 \h </w:instrText>
+        <w:instrText xml:space="preserve"> PAGEREF _Toc532204905 \h </w:instrText>
       </w:r>
       <w:r>
         <w:fldChar w:fldCharType="separate"/>
@@ -1351,7 +1354,7 @@
         <w:fldChar w:fldCharType="begin"/>
       </w:r>
       <w:r>
-        <w:instrText xml:space="preserve"> PAGEREF _Toc522697478 \h </w:instrText>
+        <w:instrText xml:space="preserve"> PAGEREF _Toc532204906 \h </w:instrText>
       </w:r>
       <w:r>
         <w:fldChar w:fldCharType="separate"/>
@@ -1397,7 +1400,7 @@
         <w:fldChar w:fldCharType="begin"/>
       </w:r>
       <w:r>
-        <w:instrText xml:space="preserve"> PAGEREF _Toc522697479 \h </w:instrText>
+        <w:instrText xml:space="preserve"> PAGEREF _Toc532204907 \h </w:instrText>
       </w:r>
       <w:r>
         <w:fldChar w:fldCharType="separate"/>
@@ -1439,7 +1442,7 @@
         <w:fldChar w:fldCharType="begin"/>
       </w:r>
       <w:r>
-        <w:instrText xml:space="preserve"> PAGEREF _Toc522697480 \h </w:instrText>
+        <w:instrText xml:space="preserve"> PAGEREF _Toc532204908 \h </w:instrText>
       </w:r>
       <w:r>
         <w:fldChar w:fldCharType="separate"/>
@@ -1485,7 +1488,7 @@
         <w:fldChar w:fldCharType="begin"/>
       </w:r>
       <w:r>
-        <w:instrText xml:space="preserve"> PAGEREF _Toc522697481 \h </w:instrText>
+        <w:instrText xml:space="preserve"> PAGEREF _Toc532204909 \h </w:instrText>
       </w:r>
       <w:r>
         <w:fldChar w:fldCharType="separate"/>
@@ -1531,7 +1534,7 @@
         <w:fldChar w:fldCharType="begin"/>
       </w:r>
       <w:r>
-        <w:instrText xml:space="preserve"> PAGEREF _Toc522697482 \h </w:instrText>
+        <w:instrText xml:space="preserve"> PAGEREF _Toc532204910 \h </w:instrText>
       </w:r>
       <w:r>
         <w:fldChar w:fldCharType="separate"/>
@@ -1584,7 +1587,7 @@
         <w:fldChar w:fldCharType="begin"/>
       </w:r>
       <w:r>
-        <w:instrText xml:space="preserve"> PAGEREF _Toc522697483 \h </w:instrText>
+        <w:instrText xml:space="preserve"> PAGEREF _Toc532204911 \h </w:instrText>
       </w:r>
       <w:r>
         <w:fldChar w:fldCharType="separate"/>
@@ -1637,7 +1640,7 @@
         <w:fldChar w:fldCharType="begin"/>
       </w:r>
       <w:r>
-        <w:instrText xml:space="preserve"> PAGEREF _Toc522697484 \h </w:instrText>
+        <w:instrText xml:space="preserve"> PAGEREF _Toc532204912 \h </w:instrText>
       </w:r>
       <w:r>
         <w:fldChar w:fldCharType="separate"/>
@@ -1685,7 +1688,7 @@
         <w:fldChar w:fldCharType="begin"/>
       </w:r>
       <w:r>
-        <w:instrText xml:space="preserve"> PAGEREF _Toc522697485 \h </w:instrText>
+        <w:instrText xml:space="preserve"> PAGEREF _Toc532204913 \h </w:instrText>
       </w:r>
       <w:r>
         <w:fldChar w:fldCharType="separate"/>
@@ -1727,7 +1730,7 @@
         <w:fldChar w:fldCharType="begin"/>
       </w:r>
       <w:r>
-        <w:instrText xml:space="preserve"> PAGEREF _Toc522697486 \h </w:instrText>
+        <w:instrText xml:space="preserve"> PAGEREF _Toc532204914 \h </w:instrText>
       </w:r>
       <w:r>
         <w:fldChar w:fldCharType="separate"/>
@@ -1769,7 +1772,7 @@
         <w:fldChar w:fldCharType="begin"/>
       </w:r>
       <w:r>
-        <w:instrText xml:space="preserve"> PAGEREF _Toc522697487 \h </w:instrText>
+        <w:instrText xml:space="preserve"> PAGEREF _Toc532204915 \h </w:instrText>
       </w:r>
       <w:r>
         <w:fldChar w:fldCharType="separate"/>
@@ -1815,7 +1818,7 @@
         <w:fldChar w:fldCharType="begin"/>
       </w:r>
       <w:r>
-        <w:instrText xml:space="preserve"> PAGEREF _Toc522697488 \h </w:instrText>
+        <w:instrText xml:space="preserve"> PAGEREF _Toc532204916 \h </w:instrText>
       </w:r>
       <w:r>
         <w:fldChar w:fldCharType="separate"/>
@@ -1861,13 +1864,59 @@
         <w:fldChar w:fldCharType="begin"/>
       </w:r>
       <w:r>
-        <w:instrText xml:space="preserve"> PAGEREF _Toc522697489 \h </w:instrText>
+        <w:instrText xml:space="preserve"> PAGEREF _Toc532204917 \h </w:instrText>
       </w:r>
       <w:r>
         <w:fldChar w:fldCharType="separate"/>
       </w:r>
       <w:r>
         <w:t>26</w:t>
+      </w:r>
+      <w:r>
+        <w:fldChar w:fldCharType="end"/>
+      </w:r>
+    </w:p>
+    <w:p>
+      <w:pPr>
+        <w:pStyle w:val="TOC3"/>
+        <w:rPr>
+          <w:rFonts w:asciiTheme="minorHAnsi" w:eastAsiaTheme="minorEastAsia" w:hAnsiTheme="minorHAnsi" w:cstheme="minorBidi"/>
+          <w:spacing w:val="0"/>
+          <w:sz w:val="22"/>
+          <w:szCs w:val="22"/>
+          <w:lang w:val="en-US" w:eastAsia="en-US"/>
+        </w:rPr>
+      </w:pPr>
+      <w:r>
+        <w:t>3.2.3</w:t>
+      </w:r>
+      <w:r>
+        <w:rPr>
+          <w:rFonts w:asciiTheme="minorHAnsi" w:eastAsiaTheme="minorEastAsia" w:hAnsiTheme="minorHAnsi" w:cstheme="minorBidi"/>
+          <w:spacing w:val="0"/>
+          <w:sz w:val="22"/>
+          <w:szCs w:val="22"/>
+          <w:lang w:val="en-US" w:eastAsia="en-US"/>
+        </w:rPr>
+        <w:tab/>
+      </w:r>
+      <w:r>
+        <w:t>Retrieve availability of S/MIME certificate enrollment to external parties for self-service</w:t>
+      </w:r>
+      <w:r>
+        <w:tab/>
+      </w:r>
+      <w:r>
+        <w:fldChar w:fldCharType="begin"/>
+      </w:r>
+      <w:r>
+        <w:instrText xml:space="preserve"> PAGEREF _Toc532204918 \h </w:instrText>
+      </w:r>
+      <w:r>
+        <w:fldChar w:fldCharType="separate"/>
+      </w:r>
+      <w:r>
+        <w:t>27</w:t>
       </w:r>
       <w:r>
         <w:fldChar w:fldCharType="end"/>
@@ -1909,13 +1958,13 @@
         <w:fldChar w:fldCharType="begin"/>
       </w:r>
       <w:r>
-        <w:instrText xml:space="preserve"> PAGEREF _Toc522697490 \h </w:instrText>
+        <w:instrText xml:space="preserve"> PAGEREF _Toc532204919 \h </w:instrText>
       </w:r>
       <w:r>
         <w:fldChar w:fldCharType="separate"/>
       </w:r>
       <w:r>
-        <w:t>27</w:t>
+        <w:t>28</w:t>
       </w:r>
       <w:r>
         <w:fldChar w:fldCharType="end"/>
@@ -1951,13 +2000,13 @@
         <w:fldChar w:fldCharType="begin"/>
       </w:r>
       <w:r>
-        <w:instrText xml:space="preserve"> PAGEREF _Toc522697491 \h </w:instrText>
+        <w:instrText xml:space="preserve"> PAGEREF _Toc532204920 \h </w:instrText>
       </w:r>
       <w:r>
         <w:fldChar w:fldCharType="separate"/>
       </w:r>
       <w:r>
-        <w:t>27</w:t>
+        <w:t>28</w:t>
       </w:r>
       <w:r>
         <w:fldChar w:fldCharType="end"/>
@@ -1993,13 +2042,13 @@
         <w:fldChar w:fldCharType="begin"/>
       </w:r>
       <w:r>
-        <w:instrText xml:space="preserve"> PAGEREF _Toc522697492 \h </w:instrText>
+        <w:instrText xml:space="preserve"> PAGEREF _Toc532204921 \h </w:instrText>
       </w:r>
       <w:r>
         <w:fldChar w:fldCharType="separate"/>
       </w:r>
       <w:r>
-        <w:t>27</w:t>
+        <w:t>28</w:t>
       </w:r>
       <w:r>
         <w:fldChar w:fldCharType="end"/>
@@ -2039,13 +2088,13 @@
         <w:fldChar w:fldCharType="begin"/>
       </w:r>
       <w:r>
-        <w:instrText xml:space="preserve"> PAGEREF _Toc522697493 \h </w:instrText>
+        <w:instrText xml:space="preserve"> PAGEREF _Toc532204922 \h </w:instrText>
       </w:r>
       <w:r>
         <w:fldChar w:fldCharType="separate"/>
       </w:r>
       <w:r>
-        <w:t>27</w:t>
+        <w:t>28</w:t>
       </w:r>
       <w:r>
         <w:fldChar w:fldCharType="end"/>
@@ -2096,9 +2145,8 @@
         <w:pStyle w:val="Heading1"/>
       </w:pPr>
       <w:bookmarkStart w:id="0" w:name="_Toc179870357"/>
-      <w:bookmarkStart w:id="1" w:name="_Toc522697462"/>
-      <w:r>
-        <w:lastRenderedPageBreak/>
+      <w:bookmarkStart w:id="1" w:name="_Toc532204890"/>
+      <w:r>
         <w:t>InTROduction</w:t>
       </w:r>
       <w:bookmarkEnd w:id="0"/>
@@ -2109,7 +2157,7 @@
         <w:pStyle w:val="Heading2"/>
       </w:pPr>
       <w:bookmarkStart w:id="2" w:name="_Toc179870358"/>
-      <w:bookmarkStart w:id="3" w:name="_Toc522697463"/>
+      <w:bookmarkStart w:id="3" w:name="_Toc532204891"/>
       <w:r>
         <w:t>Purpose</w:t>
       </w:r>
@@ -2165,7 +2213,7 @@
       <w:bookmarkStart w:id="23" w:name="_Toc341681857"/>
       <w:bookmarkStart w:id="24" w:name="_Toc342885305"/>
       <w:bookmarkStart w:id="25" w:name="_Toc179870359"/>
-      <w:bookmarkStart w:id="26" w:name="_Toc522697464"/>
+      <w:bookmarkStart w:id="26" w:name="_Toc532204892"/>
       <w:r>
         <w:t>Scope</w:t>
       </w:r>
@@ -2283,9 +2331,8 @@
       <w:pPr>
         <w:pStyle w:val="Heading1"/>
       </w:pPr>
-      <w:bookmarkStart w:id="45" w:name="_Toc522697465"/>
-      <w:r>
-        <w:lastRenderedPageBreak/>
+      <w:bookmarkStart w:id="45" w:name="_Toc532204893"/>
+      <w:r>
         <w:t>CERTIFICATE RETRIEVAL API (</w:t>
       </w:r>
       <w:r>
@@ -2426,7 +2473,7 @@
       <w:pPr>
         <w:pStyle w:val="Heading2"/>
       </w:pPr>
-      <w:bookmarkStart w:id="46" w:name="_Toc522697466"/>
+      <w:bookmarkStart w:id="46" w:name="_Toc532204894"/>
       <w:r>
         <w:t>RCDPv2 versions</w:t>
       </w:r>
@@ -2874,7 +2921,7 @@
       <w:pPr>
         <w:pStyle w:val="Heading2"/>
       </w:pPr>
-      <w:bookmarkStart w:id="47" w:name="_Toc522697467"/>
+      <w:bookmarkStart w:id="47" w:name="_Toc532204895"/>
       <w:r>
         <w:t>KeyTalk config file</w:t>
       </w:r>
@@ -3122,7 +3169,6 @@
         <w:ind w:left="2160" w:hanging="2160"/>
       </w:pPr>
       <w:r>
-        <w:lastRenderedPageBreak/>
         <w:t xml:space="preserve">▪ </w:t>
       </w:r>
       <w:r>
@@ -3196,7 +3242,7 @@
       <w:pPr>
         <w:pStyle w:val="Heading2"/>
       </w:pPr>
-      <w:bookmarkStart w:id="48" w:name="_Toc522697468"/>
+      <w:bookmarkStart w:id="48" w:name="_Toc532204896"/>
       <w:r>
         <w:t>RCDPv2 overview</w:t>
       </w:r>
@@ -4172,9 +4218,8 @@
       <w:r>
         <w:br w:type="page"/>
       </w:r>
-      <w:bookmarkStart w:id="49" w:name="_Toc522697469"/>
-      <w:r>
-        <w:lastRenderedPageBreak/>
+      <w:bookmarkStart w:id="49" w:name="_Toc532204897"/>
+      <w:r>
         <w:t xml:space="preserve">RCDPv2 </w:t>
       </w:r>
       <w:r>
@@ -4355,9 +4400,8 @@
       <w:pPr>
         <w:pStyle w:val="Heading2"/>
       </w:pPr>
-      <w:bookmarkStart w:id="50" w:name="_Toc522697470"/>
-      <w:r>
-        <w:lastRenderedPageBreak/>
+      <w:bookmarkStart w:id="50" w:name="_Toc532204898"/>
+      <w:r>
         <w:t xml:space="preserve">Messages </w:t>
       </w:r>
       <w:r>
@@ -4383,7 +4427,7 @@
           <w:tab w:val="left" w:pos="1276"/>
         </w:tabs>
       </w:pPr>
-      <w:bookmarkStart w:id="51" w:name="_Toc522697471"/>
+      <w:bookmarkStart w:id="51" w:name="_Toc532204899"/>
       <w:r>
         <w:t>End Of communication</w:t>
       </w:r>
@@ -5024,7 +5068,7 @@
       <w:pPr>
         <w:pStyle w:val="Heading3"/>
       </w:pPr>
-      <w:bookmarkStart w:id="52" w:name="_Toc522697472"/>
+      <w:bookmarkStart w:id="52" w:name="_Toc532204900"/>
       <w:r>
         <w:t>Error</w:t>
       </w:r>
@@ -6737,9 +6781,8 @@
       <w:pPr>
         <w:pStyle w:val="Heading2"/>
       </w:pPr>
-      <w:bookmarkStart w:id="53" w:name="_Toc522697473"/>
-      <w:r>
-        <w:lastRenderedPageBreak/>
+      <w:bookmarkStart w:id="53" w:name="_Toc532204901"/>
+      <w:r>
         <w:t>Phase 1 (handshake)</w:t>
       </w:r>
       <w:bookmarkEnd w:id="53"/>
@@ -6753,7 +6796,7 @@
       <w:pPr>
         <w:pStyle w:val="Heading3"/>
       </w:pPr>
-      <w:bookmarkStart w:id="54" w:name="_Toc522697474"/>
+      <w:bookmarkStart w:id="54" w:name="_Toc532204902"/>
       <w:r>
         <w:t>Hello</w:t>
       </w:r>
@@ -7540,7 +7583,7 @@
       <w:pPr>
         <w:pStyle w:val="Heading3"/>
       </w:pPr>
-      <w:bookmarkStart w:id="55" w:name="_Toc522697475"/>
+      <w:bookmarkStart w:id="55" w:name="_Toc532204903"/>
       <w:r>
         <w:t>Handshake</w:t>
       </w:r>
@@ -7961,7 +8004,6 @@
           <w:b/>
           <w:sz w:val="22"/>
         </w:rPr>
-        <w:lastRenderedPageBreak/>
         <w:t>Response</w:t>
       </w:r>
     </w:p>
@@ -8250,9 +8292,8 @@
       <w:pPr>
         <w:pStyle w:val="Heading2"/>
       </w:pPr>
-      <w:bookmarkStart w:id="56" w:name="_Toc522697476"/>
-      <w:r>
-        <w:lastRenderedPageBreak/>
+      <w:bookmarkStart w:id="56" w:name="_Toc532204904"/>
+      <w:r>
         <w:t>Phase 2 (authentication)</w:t>
       </w:r>
       <w:bookmarkEnd w:id="56"/>
@@ -8266,7 +8307,7 @@
       <w:pPr>
         <w:pStyle w:val="Heading3"/>
       </w:pPr>
-      <w:bookmarkStart w:id="57" w:name="_Toc522697477"/>
+      <w:bookmarkStart w:id="57" w:name="_Toc532204905"/>
       <w:r>
         <w:t>Request authentication requirements</w:t>
       </w:r>
@@ -10565,7 +10606,6 @@
           <w:szCs w:val="18"/>
           <w:lang w:eastAsia="nl-NL"/>
         </w:rPr>
-        <w:lastRenderedPageBreak/>
         <w:t>service-uri</w:t>
       </w:r>
       <w:r>
@@ -12489,8 +12529,6 @@
               </w:rPr>
               <w:t>,</w:t>
             </w:r>
-            <w:bookmarkStart w:id="58" w:name="_GoBack"/>
-            <w:bookmarkEnd w:id="58"/>
           </w:p>
           <w:p>
             <w:pPr>
@@ -12763,12 +12801,11 @@
       <w:pPr>
         <w:pStyle w:val="Heading3"/>
       </w:pPr>
-      <w:bookmarkStart w:id="59" w:name="_Toc522697478"/>
-      <w:r>
-        <w:lastRenderedPageBreak/>
+      <w:bookmarkStart w:id="58" w:name="_Toc532204906"/>
+      <w:r>
         <w:t>Authentication</w:t>
       </w:r>
-      <w:bookmarkEnd w:id="59"/>
+      <w:bookmarkEnd w:id="58"/>
     </w:p>
     <w:p>
       <w:pPr>
@@ -14895,7 +14932,6 @@
                 <w:sz w:val="18"/>
                 <w:szCs w:val="18"/>
               </w:rPr>
-              <w:lastRenderedPageBreak/>
               <w:t>}</w:t>
             </w:r>
           </w:p>
@@ -14942,7 +14978,6 @@
                 <w:sz w:val="18"/>
                 <w:szCs w:val="18"/>
               </w:rPr>
-              <w:lastRenderedPageBreak/>
               <w:t>d</w:t>
             </w:r>
             <w:r>
@@ -16408,7 +16443,6 @@
           <w:b/>
           <w:sz w:val="22"/>
         </w:rPr>
-        <w:lastRenderedPageBreak/>
         <w:t>Response</w:t>
       </w:r>
     </w:p>
@@ -18531,7 +18565,6 @@
           <w:b/>
           <w:szCs w:val="18"/>
         </w:rPr>
-        <w:lastRenderedPageBreak/>
         <w:t>Example:</w:t>
       </w:r>
     </w:p>
@@ -20956,7 +20989,6 @@
         <w:pStyle w:val="Heading4"/>
       </w:pPr>
       <w:r>
-        <w:lastRenderedPageBreak/>
         <w:t>Challenge-response authentication</w:t>
       </w:r>
     </w:p>
@@ -23026,7 +23058,6 @@
           <w:sz w:val="18"/>
           <w:lang w:val="en-US" w:eastAsia="nl-NL"/>
         </w:rPr>
-        <w:lastRenderedPageBreak/>
         <w:t>password-validity</w:t>
       </w:r>
     </w:p>
@@ -24867,12 +24898,11 @@
       <w:pPr>
         <w:pStyle w:val="Heading3"/>
       </w:pPr>
-      <w:bookmarkStart w:id="60" w:name="_Toc522697479"/>
-      <w:r>
-        <w:lastRenderedPageBreak/>
+      <w:bookmarkStart w:id="59" w:name="_Toc532204907"/>
+      <w:r>
         <w:t>Change password</w:t>
       </w:r>
-      <w:bookmarkEnd w:id="60"/>
+      <w:bookmarkEnd w:id="59"/>
     </w:p>
     <w:p>
       <w:pPr>
@@ -25909,22 +25939,21 @@
       <w:pPr>
         <w:pStyle w:val="Heading2"/>
       </w:pPr>
-      <w:bookmarkStart w:id="61" w:name="_Toc522697480"/>
-      <w:r>
-        <w:lastRenderedPageBreak/>
+      <w:bookmarkStart w:id="60" w:name="_Toc532204908"/>
+      <w:r>
         <w:t>Phase 3 (service provision)</w:t>
       </w:r>
+      <w:bookmarkEnd w:id="60"/>
+    </w:p>
+    <w:p>
+      <w:pPr>
+        <w:pStyle w:val="Heading3"/>
+      </w:pPr>
+      <w:bookmarkStart w:id="61" w:name="_Toc532204909"/>
+      <w:r>
+        <w:t>Check for the last messages</w:t>
+      </w:r>
       <w:bookmarkEnd w:id="61"/>
-    </w:p>
-    <w:p>
-      <w:pPr>
-        <w:pStyle w:val="Heading3"/>
-      </w:pPr>
-      <w:bookmarkStart w:id="62" w:name="_Toc522697481"/>
-      <w:r>
-        <w:t>Check for the last messages</w:t>
-      </w:r>
-      <w:bookmarkEnd w:id="62"/>
     </w:p>
     <w:p>
       <w:pPr>
@@ -27833,15 +27862,14 @@
       <w:pPr>
         <w:pStyle w:val="Heading3"/>
       </w:pPr>
-      <w:bookmarkStart w:id="63" w:name="_Toc522697482"/>
-      <w:r>
-        <w:lastRenderedPageBreak/>
+      <w:bookmarkStart w:id="62" w:name="_Toc532204910"/>
+      <w:r>
         <w:t>Generate</w:t>
       </w:r>
       <w:r>
         <w:t xml:space="preserve"> certificate on the server</w:t>
       </w:r>
-      <w:bookmarkEnd w:id="63"/>
+      <w:bookmarkEnd w:id="62"/>
     </w:p>
     <w:p>
       <w:pPr>
@@ -29790,7 +29818,6 @@
         <w:pStyle w:val="BodyText"/>
       </w:pPr>
       <w:r>
-        <w:lastRenderedPageBreak/>
         <w:t>Example regular usage (certificate is returned in the response</w:t>
       </w:r>
       <w:r>
@@ -30034,8 +30061,8 @@
           <w:lang w:val="en-US"/>
         </w:rPr>
       </w:pPr>
-      <w:bookmarkStart w:id="64" w:name="_RCDP_version_agreement"/>
-      <w:bookmarkEnd w:id="64"/>
+      <w:bookmarkStart w:id="63" w:name="_RCDP_version_agreement"/>
+      <w:bookmarkEnd w:id="63"/>
     </w:p>
     <w:p>
       <w:pPr>
@@ -30105,7 +30132,6 @@
         <w:pStyle w:val="BodyText"/>
       </w:pPr>
       <w:r>
-        <w:lastRenderedPageBreak/>
         <w:t>Example when certificate download URL is returned:</w:t>
       </w:r>
     </w:p>
@@ -30392,7 +30418,7 @@
       <w:pPr>
         <w:pStyle w:val="Heading3"/>
       </w:pPr>
-      <w:bookmarkStart w:id="65" w:name="_Toc522697483"/>
+      <w:bookmarkStart w:id="64" w:name="_Toc532204911"/>
       <w:r>
         <w:rPr>
           <w:i/>
@@ -30409,7 +30435,7 @@
       <w:r>
         <w:t xml:space="preserve"> CSR requirements</w:t>
       </w:r>
-      <w:bookmarkEnd w:id="65"/>
+      <w:bookmarkEnd w:id="64"/>
     </w:p>
     <w:p>
       <w:r>
@@ -31775,13 +31801,12 @@
       <w:pPr>
         <w:pStyle w:val="Heading3"/>
       </w:pPr>
-      <w:bookmarkStart w:id="66" w:name="_Toc522697484"/>
+      <w:bookmarkStart w:id="65" w:name="_Toc532204912"/>
       <w:r>
         <w:rPr>
           <w:i/>
           <w:color w:val="0000FF"/>
         </w:rPr>
-        <w:lastRenderedPageBreak/>
         <w:t>[as of v2.2.0]</w:t>
       </w:r>
       <w:r>
@@ -31793,7 +31818,7 @@
       <w:r>
         <w:t xml:space="preserve"> certificate from the client CSR</w:t>
       </w:r>
-      <w:bookmarkEnd w:id="66"/>
+      <w:bookmarkEnd w:id="65"/>
       <w:r>
         <w:t xml:space="preserve"> </w:t>
       </w:r>
@@ -32725,7 +32750,6 @@
           <w:b/>
           <w:sz w:val="22"/>
         </w:rPr>
-        <w:lastRenderedPageBreak/>
         <w:t>Response</w:t>
       </w:r>
     </w:p>
@@ -33985,39 +34009,38 @@
           <w:szCs w:val="28"/>
         </w:rPr>
       </w:pPr>
-      <w:bookmarkStart w:id="67" w:name="_Toc522697485"/>
+      <w:bookmarkStart w:id="66" w:name="_Toc532204913"/>
       <w:r>
         <w:rPr>
           <w:sz w:val="28"/>
           <w:szCs w:val="28"/>
         </w:rPr>
-        <w:lastRenderedPageBreak/>
         <w:t>PUBLIC API</w:t>
       </w:r>
+      <w:bookmarkEnd w:id="66"/>
+    </w:p>
+    <w:p>
+      <w:pPr>
+        <w:pStyle w:val="BodyText"/>
+      </w:pPr>
+      <w:r>
+        <w:t>There is a set of API to query various information from KeyTalk server without the need to authenticate.</w:t>
+      </w:r>
+    </w:p>
+    <w:p>
+      <w:pPr>
+        <w:pStyle w:val="BodyText"/>
+      </w:pPr>
+    </w:p>
+    <w:p>
+      <w:pPr>
+        <w:pStyle w:val="Heading2"/>
+      </w:pPr>
+      <w:bookmarkStart w:id="67" w:name="_Toc532204914"/>
+      <w:r>
+        <w:t>PUBLIC INFO API versions</w:t>
+      </w:r>
       <w:bookmarkEnd w:id="67"/>
-    </w:p>
-    <w:p>
-      <w:pPr>
-        <w:pStyle w:val="BodyText"/>
-      </w:pPr>
-      <w:r>
-        <w:t>There is a set of API to query various information from KeyTalk server without the need to authenticate.</w:t>
-      </w:r>
-    </w:p>
-    <w:p>
-      <w:pPr>
-        <w:pStyle w:val="BodyText"/>
-      </w:pPr>
-    </w:p>
-    <w:p>
-      <w:pPr>
-        <w:pStyle w:val="Heading2"/>
-      </w:pPr>
-      <w:bookmarkStart w:id="68" w:name="_Toc522697486"/>
-      <w:r>
-        <w:t>PUBLIC INFO API versions</w:t>
-      </w:r>
-      <w:bookmarkEnd w:id="68"/>
     </w:p>
     <w:tbl>
       <w:tblPr>
@@ -34196,57 +34219,114 @@
           </w:p>
         </w:tc>
       </w:tr>
+      <w:tr>
+        <w:tc>
+          <w:tcPr>
+            <w:tcW w:w="1906" w:type="dxa"/>
+          </w:tcPr>
+          <w:p>
+            <w:pPr>
+              <w:pStyle w:val="BodyText"/>
+              <w:rPr>
+                <w:rFonts w:ascii="Courier New" w:hAnsi="Courier New" w:cs="Courier New"/>
+                <w:sz w:val="18"/>
+              </w:rPr>
+            </w:pPr>
+            <w:r>
+              <w:rPr>
+                <w:rFonts w:ascii="Courier New" w:hAnsi="Courier New" w:cs="Courier New"/>
+                <w:sz w:val="18"/>
+              </w:rPr>
+              <w:t>1.1.0</w:t>
+            </w:r>
+          </w:p>
+        </w:tc>
+        <w:tc>
+          <w:tcPr>
+            <w:tcW w:w="2594" w:type="dxa"/>
+          </w:tcPr>
+          <w:p>
+            <w:pPr>
+              <w:pStyle w:val="BodyText"/>
+              <w:rPr>
+                <w:rFonts w:ascii="Courier New" w:hAnsi="Courier New" w:cs="Courier New"/>
+                <w:sz w:val="18"/>
+              </w:rPr>
+            </w:pPr>
+            <w:r>
+              <w:rPr>
+                <w:rFonts w:ascii="Courier New" w:hAnsi="Courier New" w:cs="Courier New"/>
+                <w:sz w:val="18"/>
+              </w:rPr>
+              <w:t>5.5.0 and up</w:t>
+            </w:r>
+          </w:p>
+        </w:tc>
+        <w:tc>
+          <w:tcPr>
+            <w:tcW w:w="4057" w:type="dxa"/>
+          </w:tcPr>
+          <w:p>
+            <w:pPr>
+              <w:pStyle w:val="BodyText"/>
+            </w:pPr>
+            <w:r>
+              <w:t>Add enrolment of S/MIME certs for external parties</w:t>
+            </w:r>
+          </w:p>
+        </w:tc>
+      </w:tr>
     </w:tbl>
     <w:p>
       <w:pPr>
         <w:pStyle w:val="Heading2"/>
       </w:pPr>
-      <w:bookmarkStart w:id="69" w:name="_Toc522697487"/>
+      <w:bookmarkStart w:id="68" w:name="_Toc532204915"/>
       <w:r>
         <w:t>API overview</w:t>
       </w:r>
+      <w:bookmarkEnd w:id="68"/>
+    </w:p>
+    <w:p>
+      <w:pPr>
+        <w:pStyle w:val="BodyText"/>
+      </w:pPr>
+      <w:r>
+        <w:t>The communication goes over HTTP</w:t>
+      </w:r>
+      <w:r>
+        <w:t>S</w:t>
+      </w:r>
+      <w:r>
+        <w:t xml:space="preserve"> </w:t>
+      </w:r>
+      <w:r>
+        <w:t>and uses</w:t>
+      </w:r>
+      <w:r>
+        <w:t xml:space="preserve"> port 443.</w:t>
+      </w:r>
+    </w:p>
+    <w:p>
+      <w:pPr>
+        <w:pStyle w:val="BodyText"/>
+      </w:pPr>
+    </w:p>
+    <w:p>
+      <w:pPr>
+        <w:pStyle w:val="Heading3"/>
+      </w:pPr>
+      <w:bookmarkStart w:id="69" w:name="_Toc532204916"/>
+      <w:r>
+        <w:t xml:space="preserve">Retrieve </w:t>
+      </w:r>
+      <w:r>
+        <w:t xml:space="preserve">self-service </w:t>
+      </w:r>
+      <w:r>
+        <w:t>availability</w:t>
+      </w:r>
       <w:bookmarkEnd w:id="69"/>
-    </w:p>
-    <w:p>
-      <w:pPr>
-        <w:pStyle w:val="BodyText"/>
-      </w:pPr>
-      <w:r>
-        <w:t>The communication goes over HTTP</w:t>
-      </w:r>
-      <w:r>
-        <w:t>S</w:t>
-      </w:r>
-      <w:r>
-        <w:t xml:space="preserve"> </w:t>
-      </w:r>
-      <w:r>
-        <w:t>and uses</w:t>
-      </w:r>
-      <w:r>
-        <w:t xml:space="preserve"> port 443.</w:t>
-      </w:r>
-    </w:p>
-    <w:p>
-      <w:pPr>
-        <w:pStyle w:val="BodyText"/>
-      </w:pPr>
-    </w:p>
-    <w:p>
-      <w:pPr>
-        <w:pStyle w:val="Heading3"/>
-      </w:pPr>
-      <w:bookmarkStart w:id="70" w:name="_Toc522697488"/>
-      <w:r>
-        <w:t xml:space="preserve">Retrieve </w:t>
-      </w:r>
-      <w:r>
-        <w:t xml:space="preserve">self-service </w:t>
-      </w:r>
-      <w:r>
-        <w:t>availability</w:t>
-      </w:r>
-      <w:bookmarkEnd w:id="70"/>
     </w:p>
     <w:p>
       <w:pPr>
@@ -34329,14 +34409,12 @@
         <w:rPr>
           <w:rFonts w:ascii="Courier New" w:hAnsi="Courier New" w:cs="Courier New"/>
           <w:iCs/>
-          <w:sz w:val="18"/>
           <w:lang w:val="en-US"/>
         </w:rPr>
       </w:pPr>
       <w:r>
         <w:rPr>
           <w:rFonts w:ascii="Courier New" w:hAnsi="Courier New" w:cs="Courier New"/>
-          <w:sz w:val="18"/>
         </w:rPr>
         <w:t xml:space="preserve">Content-type: </w:t>
       </w:r>
@@ -34344,7 +34422,6 @@
         <w:rPr>
           <w:rFonts w:ascii="Courier New" w:hAnsi="Courier New" w:cs="Courier New"/>
           <w:iCs/>
-          <w:sz w:val="18"/>
           <w:lang w:val="en-US"/>
         </w:rPr>
         <w:t>application/x-www-form-urlencoded</w:t>
@@ -35181,15 +35258,14 @@
       <w:r>
         <w:br w:type="page"/>
       </w:r>
-      <w:bookmarkStart w:id="71" w:name="_Toc522697489"/>
-      <w:r>
-        <w:lastRenderedPageBreak/>
+      <w:bookmarkStart w:id="70" w:name="_Toc532204917"/>
+      <w:r>
         <w:t xml:space="preserve">Retrieve address book </w:t>
       </w:r>
       <w:r>
         <w:t>URLs</w:t>
       </w:r>
-      <w:bookmarkEnd w:id="71"/>
+      <w:bookmarkEnd w:id="70"/>
     </w:p>
     <w:p>
       <w:pPr>
@@ -36822,19 +36898,1392 @@
     </w:p>
     <w:p>
       <w:pPr>
+        <w:pStyle w:val="Heading3"/>
+      </w:pPr>
+      <w:bookmarkStart w:id="71" w:name="_Toc532204918"/>
+      <w:r>
+        <w:t xml:space="preserve">Retrieve </w:t>
+      </w:r>
+      <w:r>
+        <w:t>availability of S/MIME certificate enrol</w:t>
+      </w:r>
+      <w:r>
+        <w:t>l</w:t>
+      </w:r>
+      <w:r>
+        <w:t>ment to external parties for self-service</w:t>
+      </w:r>
+      <w:bookmarkEnd w:id="71"/>
+    </w:p>
+    <w:p>
+      <w:pPr>
+        <w:pStyle w:val="BodyText"/>
+      </w:pPr>
+    </w:p>
+    <w:p>
+      <w:pPr>
+        <w:pStyle w:val="BodyText"/>
+      </w:pPr>
+      <w:r>
+        <w:t>Check</w:t>
+      </w:r>
+      <w:bookmarkStart w:id="72" w:name="_GoBack"/>
+      <w:bookmarkEnd w:id="72"/>
+      <w:r>
+        <w:t xml:space="preserve"> </w:t>
+      </w:r>
+      <w:r>
+        <w:t>the availability</w:t>
+      </w:r>
+      <w:r>
+        <w:t xml:space="preserve"> and requirements</w:t>
+      </w:r>
+      <w:r>
+        <w:t xml:space="preserve"> </w:t>
+      </w:r>
+      <w:r>
+        <w:t>for</w:t>
+      </w:r>
+      <w:r>
+        <w:t xml:space="preserve"> S/MIME certificate enro</w:t>
+      </w:r>
+      <w:r>
+        <w:t>l</w:t>
+      </w:r>
+      <w:r>
+        <w:t>lment to external parties</w:t>
+      </w:r>
+      <w:r>
+        <w:t xml:space="preserve"> for the given </w:t>
+      </w:r>
+      <w:r>
+        <w:t xml:space="preserve">self-service </w:t>
+      </w:r>
+      <w:r>
+        <w:t>account.</w:t>
+      </w:r>
+    </w:p>
+    <w:p>
+      <w:pPr>
+        <w:pStyle w:val="Heading4"/>
+        <w:numPr>
+          <w:ilvl w:val="0"/>
+          <w:numId w:val="0"/>
+        </w:numPr>
+      </w:pPr>
+      <w:r>
+        <w:t>Request</w:t>
+      </w:r>
+    </w:p>
+    <w:p>
+      <w:pPr>
+        <w:pStyle w:val="BodyText"/>
+        <w:rPr>
+          <w:rFonts w:ascii="Courier New" w:hAnsi="Courier New" w:cs="Courier New"/>
+        </w:rPr>
+      </w:pPr>
+      <w:r>
+        <w:rPr>
+          <w:rFonts w:ascii="Courier New" w:hAnsi="Courier New" w:cs="Courier New"/>
+        </w:rPr>
+        <w:t>POST</w:t>
+      </w:r>
+      <w:r>
+        <w:rPr>
+          <w:rFonts w:ascii="Courier New" w:hAnsi="Courier New" w:cs="Courier New"/>
+        </w:rPr>
+        <w:t xml:space="preserve"> /</w:t>
+      </w:r>
+      <w:r>
+        <w:rPr>
+          <w:rFonts w:ascii="Courier New" w:hAnsi="Courier New" w:cs="Courier New"/>
+        </w:rPr>
+        <w:t>public</w:t>
+      </w:r>
+      <w:r>
+        <w:rPr>
+          <w:rFonts w:ascii="Courier New" w:hAnsi="Courier New" w:cs="Courier New"/>
+        </w:rPr>
+        <w:t>/1.</w:t>
+      </w:r>
+      <w:r>
+        <w:rPr>
+          <w:rFonts w:ascii="Courier New" w:hAnsi="Courier New" w:cs="Courier New"/>
+        </w:rPr>
+        <w:t>1</w:t>
+      </w:r>
+      <w:r>
+        <w:rPr>
+          <w:rFonts w:ascii="Courier New" w:hAnsi="Courier New" w:cs="Courier New"/>
+        </w:rPr>
+        <w:t>.0/</w:t>
+      </w:r>
+      <w:r>
+        <w:rPr>
+          <w:rFonts w:ascii="Courier New" w:hAnsi="Courier New" w:cs="Courier New"/>
+        </w:rPr>
+        <w:t>smime-cert-</w:t>
+      </w:r>
+      <w:r>
+        <w:rPr>
+          <w:rFonts w:ascii="Courier New" w:hAnsi="Courier New" w:cs="Courier New"/>
+        </w:rPr>
+        <w:t>enrollment</w:t>
+      </w:r>
+      <w:r>
+        <w:rPr>
+          <w:rFonts w:ascii="Courier New" w:hAnsi="Courier New" w:cs="Courier New"/>
+        </w:rPr>
+        <w:t>-availability</w:t>
+      </w:r>
+    </w:p>
+    <w:p>
+      <w:pPr>
+        <w:pStyle w:val="BodyText"/>
+        <w:rPr>
+          <w:rFonts w:ascii="Courier New" w:hAnsi="Courier New" w:cs="Courier New"/>
+          <w:iCs/>
+          <w:lang w:val="en-US"/>
+        </w:rPr>
+      </w:pPr>
+      <w:r>
+        <w:rPr>
+          <w:rFonts w:ascii="Courier New" w:hAnsi="Courier New" w:cs="Courier New"/>
+        </w:rPr>
+        <w:t xml:space="preserve">Content-type: </w:t>
+      </w:r>
+      <w:r>
+        <w:rPr>
+          <w:rFonts w:ascii="Courier New" w:hAnsi="Courier New" w:cs="Courier New"/>
+          <w:iCs/>
+          <w:lang w:val="en-US"/>
+        </w:rPr>
+        <w:t>application/x-www-form-urlencoded</w:t>
+      </w:r>
+    </w:p>
+    <w:p>
+      <w:pPr>
+        <w:pStyle w:val="BodyText"/>
+        <w:rPr>
+          <w:rFonts w:ascii="Courier New" w:hAnsi="Courier New" w:cs="Courier New"/>
+          <w:iCs/>
+          <w:sz w:val="18"/>
+          <w:lang w:val="en-US"/>
+        </w:rPr>
+      </w:pPr>
+    </w:p>
+    <w:p>
+      <w:pPr>
+        <w:pStyle w:val="BodyText"/>
+        <w:rPr>
+          <w:b/>
+        </w:rPr>
+      </w:pPr>
+      <w:r>
+        <w:rPr>
+          <w:b/>
+        </w:rPr>
+        <w:t>Request POST</w:t>
+      </w:r>
+      <w:r>
+        <w:rPr>
+          <w:b/>
+        </w:rPr>
+        <w:t xml:space="preserve"> parameters</w:t>
+      </w:r>
+      <w:r>
+        <w:rPr>
+          <w:b/>
+        </w:rPr>
+        <w:t>:</w:t>
+      </w:r>
+    </w:p>
+    <w:p>
+      <w:pPr>
+        <w:pStyle w:val="BodyText"/>
+        <w:rPr>
+          <w:b/>
+        </w:rPr>
+      </w:pPr>
+    </w:p>
+    <w:tbl>
+      <w:tblPr>
+        <w:tblStyle w:val="TableGrid"/>
+        <w:tblW w:w="9091" w:type="dxa"/>
+        <w:tblInd w:w="-34" w:type="dxa"/>
+        <w:tblBorders>
+          <w:left w:val="none" w:sz="0" w:space="0" w:color="auto"/>
+          <w:bottom w:val="none" w:sz="0" w:space="0" w:color="auto"/>
+          <w:right w:val="none" w:sz="0" w:space="0" w:color="auto"/>
+          <w:insideH w:val="none" w:sz="0" w:space="0" w:color="auto"/>
+          <w:insideV w:val="none" w:sz="0" w:space="0" w:color="auto"/>
+        </w:tblBorders>
+        <w:tblLayout w:type="fixed"/>
+        <w:tblCellMar>
+          <w:top w:w="57" w:type="dxa"/>
+          <w:bottom w:w="57" w:type="dxa"/>
+        </w:tblCellMar>
+        <w:tblLook w:val="0680" w:firstRow="0" w:lastRow="0" w:firstColumn="1" w:lastColumn="0" w:noHBand="1" w:noVBand="1"/>
+      </w:tblPr>
+      <w:tblGrid>
+        <w:gridCol w:w="1653"/>
+        <w:gridCol w:w="961"/>
+        <w:gridCol w:w="1061"/>
+        <w:gridCol w:w="1267"/>
+        <w:gridCol w:w="4149"/>
+      </w:tblGrid>
+      <w:tr>
+        <w:trPr>
+          <w:trHeight w:val="464"/>
+        </w:trPr>
+        <w:tc>
+          <w:tcPr>
+            <w:tcW w:w="1653" w:type="dxa"/>
+            <w:tcBorders>
+              <w:top w:val="single" w:sz="4" w:space="0" w:color="auto"/>
+              <w:bottom w:val="single" w:sz="4" w:space="0" w:color="auto"/>
+            </w:tcBorders>
+          </w:tcPr>
+          <w:p>
+            <w:pPr>
+              <w:pStyle w:val="BodyText"/>
+              <w:rPr>
+                <w:b/>
+              </w:rPr>
+            </w:pPr>
+            <w:r>
+              <w:rPr>
+                <w:b/>
+              </w:rPr>
+              <w:t>parameter</w:t>
+            </w:r>
+          </w:p>
+        </w:tc>
+        <w:tc>
+          <w:tcPr>
+            <w:tcW w:w="961" w:type="dxa"/>
+            <w:tcBorders>
+              <w:top w:val="single" w:sz="4" w:space="0" w:color="auto"/>
+              <w:bottom w:val="single" w:sz="4" w:space="0" w:color="auto"/>
+            </w:tcBorders>
+          </w:tcPr>
+          <w:p>
+            <w:pPr>
+              <w:pStyle w:val="BodyText"/>
+              <w:rPr>
+                <w:b/>
+              </w:rPr>
+            </w:pPr>
+            <w:r>
+              <w:rPr>
+                <w:b/>
+              </w:rPr>
+              <w:t>type</w:t>
+            </w:r>
+          </w:p>
+        </w:tc>
+        <w:tc>
+          <w:tcPr>
+            <w:tcW w:w="1061" w:type="dxa"/>
+            <w:tcBorders>
+              <w:top w:val="single" w:sz="4" w:space="0" w:color="auto"/>
+              <w:bottom w:val="single" w:sz="4" w:space="0" w:color="auto"/>
+            </w:tcBorders>
+          </w:tcPr>
+          <w:p>
+            <w:pPr>
+              <w:pStyle w:val="BodyText"/>
+              <w:rPr>
+                <w:b/>
+              </w:rPr>
+            </w:pPr>
+            <w:r>
+              <w:rPr>
+                <w:b/>
+              </w:rPr>
+              <w:t>required</w:t>
+            </w:r>
+          </w:p>
+        </w:tc>
+        <w:tc>
+          <w:tcPr>
+            <w:tcW w:w="1267" w:type="dxa"/>
+            <w:tcBorders>
+              <w:top w:val="single" w:sz="4" w:space="0" w:color="auto"/>
+              <w:bottom w:val="single" w:sz="4" w:space="0" w:color="auto"/>
+            </w:tcBorders>
+          </w:tcPr>
+          <w:p>
+            <w:pPr>
+              <w:pStyle w:val="BodyText"/>
+              <w:rPr>
+                <w:b/>
+              </w:rPr>
+            </w:pPr>
+            <w:r>
+              <w:rPr>
+                <w:b/>
+              </w:rPr>
+              <w:t>default value</w:t>
+            </w:r>
+          </w:p>
+        </w:tc>
+        <w:tc>
+          <w:tcPr>
+            <w:tcW w:w="4149" w:type="dxa"/>
+            <w:tcBorders>
+              <w:top w:val="single" w:sz="4" w:space="0" w:color="auto"/>
+              <w:bottom w:val="single" w:sz="4" w:space="0" w:color="auto"/>
+            </w:tcBorders>
+          </w:tcPr>
+          <w:p>
+            <w:pPr>
+              <w:pStyle w:val="BodyText"/>
+              <w:rPr>
+                <w:b/>
+              </w:rPr>
+            </w:pPr>
+            <w:r>
+              <w:rPr>
+                <w:b/>
+              </w:rPr>
+              <w:t>description</w:t>
+            </w:r>
+          </w:p>
+        </w:tc>
+      </w:tr>
+      <w:tr>
+        <w:trPr>
+          <w:trHeight w:val="412"/>
+        </w:trPr>
+        <w:tc>
+          <w:tcPr>
+            <w:tcW w:w="1653" w:type="dxa"/>
+          </w:tcPr>
+          <w:p>
+            <w:pPr>
+              <w:pStyle w:val="BodyText"/>
+              <w:rPr>
+                <w:rFonts w:ascii="Courier New" w:hAnsi="Courier New" w:cs="Courier New"/>
+                <w:sz w:val="18"/>
+                <w:szCs w:val="18"/>
+              </w:rPr>
+            </w:pPr>
+            <w:r>
+              <w:rPr>
+                <w:rFonts w:ascii="Courier New" w:hAnsi="Courier New" w:cs="Courier New"/>
+                <w:sz w:val="18"/>
+                <w:szCs w:val="18"/>
+              </w:rPr>
+              <w:t>cert</w:t>
+            </w:r>
+          </w:p>
+        </w:tc>
+        <w:tc>
+          <w:tcPr>
+            <w:tcW w:w="961" w:type="dxa"/>
+          </w:tcPr>
+          <w:p>
+            <w:pPr>
+              <w:pStyle w:val="BodyText"/>
+              <w:rPr>
+                <w:i/>
+              </w:rPr>
+            </w:pPr>
+            <w:r>
+              <w:rPr>
+                <w:i/>
+              </w:rPr>
+              <w:t>string</w:t>
+            </w:r>
+          </w:p>
+        </w:tc>
+        <w:tc>
+          <w:tcPr>
+            <w:tcW w:w="1061" w:type="dxa"/>
+          </w:tcPr>
+          <w:p>
+            <w:pPr>
+              <w:pStyle w:val="BodyText"/>
+            </w:pPr>
+            <w:r>
+              <w:t>yes</w:t>
+            </w:r>
+          </w:p>
+        </w:tc>
+        <w:tc>
+          <w:tcPr>
+            <w:tcW w:w="1267" w:type="dxa"/>
+          </w:tcPr>
+          <w:p>
+            <w:pPr>
+              <w:pStyle w:val="BodyText"/>
+              <w:suppressLineNumbers/>
+            </w:pPr>
+            <w:r>
+              <w:t>n/a</w:t>
+            </w:r>
+          </w:p>
+        </w:tc>
+        <w:tc>
+          <w:tcPr>
+            <w:tcW w:w="4149" w:type="dxa"/>
+          </w:tcPr>
+          <w:p>
+            <w:pPr>
+              <w:pStyle w:val="BodyText"/>
+              <w:suppressLineNumbers/>
+            </w:pPr>
+            <w:r>
+              <w:t xml:space="preserve">PEM-encoded X.509 </w:t>
+            </w:r>
+            <w:r>
+              <w:t>S/MIME</w:t>
+            </w:r>
+            <w:r>
+              <w:t xml:space="preserve"> certificate previously received from KeyTalk identifying the caller</w:t>
+            </w:r>
+            <w:r>
+              <w:t xml:space="preserve"> as self-service</w:t>
+            </w:r>
+            <w:r>
+              <w:t>–eligible user</w:t>
+            </w:r>
+          </w:p>
+          <w:p>
+            <w:pPr>
+              <w:pStyle w:val="BodyText"/>
+            </w:pPr>
+          </w:p>
+        </w:tc>
+      </w:tr>
+    </w:tbl>
+    <w:p>
+      <w:pPr>
+        <w:pStyle w:val="BodyText"/>
+        <w:rPr>
+          <w:rFonts w:ascii="Courier New" w:hAnsi="Courier New" w:cs="Courier New"/>
+        </w:rPr>
+      </w:pPr>
+    </w:p>
+    <w:p>
+      <w:pPr>
+        <w:pStyle w:val="BodyText"/>
+        <w:rPr>
+          <w:rFonts w:ascii="Courier New" w:hAnsi="Courier New" w:cs="Courier New"/>
+        </w:rPr>
+      </w:pPr>
+    </w:p>
+    <w:p>
+      <w:pPr>
+        <w:pStyle w:val="BodyText"/>
+        <w:rPr>
+          <w:b/>
+          <w:sz w:val="22"/>
+        </w:rPr>
+      </w:pPr>
+      <w:r>
+        <w:rPr>
+          <w:b/>
+          <w:sz w:val="22"/>
+        </w:rPr>
+        <w:t>Response</w:t>
+      </w:r>
+    </w:p>
+    <w:p>
+      <w:pPr>
+        <w:pStyle w:val="BodyText"/>
+      </w:pPr>
+    </w:p>
+    <w:p>
+      <w:pPr>
+        <w:pStyle w:val="BodyText"/>
+      </w:pPr>
+      <w:r>
+        <w:rPr>
+          <w:rFonts w:ascii="Courier New" w:hAnsi="Courier New" w:cs="Courier New"/>
+        </w:rPr>
+        <w:t>HTTP 200</w:t>
+      </w:r>
+      <w:r>
+        <w:rPr>
+          <w:rFonts w:ascii="Courier New" w:hAnsi="Courier New" w:cs="Courier New"/>
+        </w:rPr>
+        <w:t xml:space="preserve"> - </w:t>
+      </w:r>
+      <w:r>
+        <w:rPr>
+          <w:rFonts w:ascii="Courier New" w:hAnsi="Courier New" w:cs="Courier New"/>
+        </w:rPr>
+        <w:t>application/</w:t>
+      </w:r>
+      <w:r>
+        <w:rPr>
+          <w:rFonts w:ascii="Courier New" w:hAnsi="Courier New" w:cs="Courier New"/>
+        </w:rPr>
+        <w:t>json</w:t>
+      </w:r>
+      <w:r>
+        <w:rPr>
+          <w:rFonts w:ascii="Courier New" w:hAnsi="Courier New" w:cs="Courier New"/>
+        </w:rPr>
+        <w:t xml:space="preserve"> </w:t>
+      </w:r>
+      <w:r>
+        <w:t>–</w:t>
+      </w:r>
+      <w:r>
+        <w:t xml:space="preserve"> </w:t>
+      </w:r>
+      <w:r>
+        <w:t>enrollment available</w:t>
+      </w:r>
+      <w:r>
+        <w:t xml:space="preserve"> </w:t>
+      </w:r>
+      <w:r>
+        <w:t>for the given self-service user</w:t>
+      </w:r>
+    </w:p>
+    <w:p>
+      <w:pPr>
+        <w:pStyle w:val="BodyText"/>
+        <w:rPr>
+          <w:rFonts w:ascii="Courier New" w:hAnsi="Courier New" w:cs="Courier New"/>
+        </w:rPr>
+      </w:pPr>
+    </w:p>
+    <w:tbl>
+      <w:tblPr>
+        <w:tblpPr w:leftFromText="180" w:rightFromText="180" w:vertAnchor="text" w:tblpXSpec="center" w:tblpY="50"/>
+        <w:tblW w:w="8517" w:type="dxa"/>
+        <w:shd w:val="clear" w:color="auto" w:fill="C2C2C2"/>
+        <w:tblLayout w:type="fixed"/>
+        <w:tblLook w:val="0000" w:firstRow="0" w:lastRow="0" w:firstColumn="0" w:lastColumn="0" w:noHBand="0" w:noVBand="0"/>
+      </w:tblPr>
+      <w:tblGrid>
+        <w:gridCol w:w="8517"/>
+      </w:tblGrid>
+      <w:tr>
+        <w:trPr>
+          <w:trHeight w:val="71"/>
+        </w:trPr>
+        <w:tc>
+          <w:tcPr>
+            <w:tcW w:w="8517" w:type="dxa"/>
+            <w:shd w:val="clear" w:color="auto" w:fill="C2C2C2"/>
+          </w:tcPr>
+          <w:p>
+            <w:pPr>
+              <w:pStyle w:val="HTMLPreformatted"/>
+              <w:rPr>
+                <w:rFonts w:cs="Courier New"/>
+                <w:sz w:val="18"/>
+                <w:lang w:val="en-US" w:eastAsia="nl-NL"/>
+              </w:rPr>
+            </w:pPr>
+          </w:p>
+          <w:p>
+            <w:pPr>
+              <w:pStyle w:val="BodyText"/>
+              <w:rPr>
+                <w:rFonts w:cs="Courier New"/>
+                <w:sz w:val="18"/>
+                <w:szCs w:val="18"/>
+                <w:lang w:val="en-US"/>
+              </w:rPr>
+            </w:pPr>
+            <w:r>
+              <w:rPr>
+                <w:rFonts w:cs="Courier New"/>
+                <w:sz w:val="18"/>
+                <w:szCs w:val="18"/>
+                <w:lang w:val="en-US"/>
+              </w:rPr>
+              <w:t>{</w:t>
+            </w:r>
+          </w:p>
+          <w:p>
+            <w:pPr>
+              <w:pStyle w:val="HTMLPreformatted"/>
+              <w:rPr>
+                <w:rFonts w:cs="Courier New"/>
+                <w:sz w:val="18"/>
+                <w:szCs w:val="18"/>
+                <w:lang w:val="en-US" w:eastAsia="nl-NL"/>
+              </w:rPr>
+            </w:pPr>
+            <w:r>
+              <w:rPr>
+                <w:rFonts w:cs="Courier New"/>
+                <w:sz w:val="18"/>
+                <w:szCs w:val="18"/>
+                <w:lang w:val="en-US" w:eastAsia="nl-NL"/>
+              </w:rPr>
+              <w:t xml:space="preserve">  </w:t>
+            </w:r>
+            <w:r>
+              <w:rPr>
+                <w:rFonts w:cs="Courier New"/>
+                <w:sz w:val="18"/>
+                <w:szCs w:val="18"/>
+                <w:lang w:val="en-US" w:eastAsia="nl-NL"/>
+              </w:rPr>
+              <w:t>“</w:t>
+            </w:r>
+            <w:r>
+              <w:rPr>
+                <w:rFonts w:cs="Courier New"/>
+                <w:sz w:val="18"/>
+                <w:szCs w:val="18"/>
+                <w:lang w:val="en-US" w:eastAsia="nl-NL"/>
+              </w:rPr>
+              <w:t>status</w:t>
+            </w:r>
+            <w:r>
+              <w:rPr>
+                <w:rFonts w:cs="Courier New"/>
+                <w:sz w:val="18"/>
+                <w:szCs w:val="18"/>
+                <w:lang w:val="en-US" w:eastAsia="nl-NL"/>
+              </w:rPr>
+              <w:t>”</w:t>
+            </w:r>
+            <w:r>
+              <w:rPr>
+                <w:rFonts w:cs="Courier New"/>
+                <w:sz w:val="18"/>
+                <w:szCs w:val="18"/>
+                <w:lang w:val="en-US" w:eastAsia="nl-NL"/>
+              </w:rPr>
+              <w:t xml:space="preserve">: </w:t>
+            </w:r>
+            <w:r>
+              <w:rPr>
+                <w:rFonts w:cs="Courier New"/>
+                <w:sz w:val="18"/>
+                <w:szCs w:val="18"/>
+                <w:lang w:val="en-US" w:eastAsia="nl-NL"/>
+              </w:rPr>
+              <w:t>“</w:t>
+            </w:r>
+            <w:r>
+              <w:rPr>
+                <w:rFonts w:cs="Courier New"/>
+              </w:rPr>
+              <w:t>smime-cert-</w:t>
+            </w:r>
+            <w:r>
+              <w:rPr>
+                <w:rFonts w:cs="Courier New"/>
+              </w:rPr>
+              <w:t>enrollment</w:t>
+            </w:r>
+            <w:r>
+              <w:rPr>
+                <w:rFonts w:cs="Courier New"/>
+              </w:rPr>
+              <w:t>-availability</w:t>
+            </w:r>
+            <w:r>
+              <w:rPr>
+                <w:rFonts w:cs="Courier New"/>
+                <w:sz w:val="18"/>
+                <w:szCs w:val="18"/>
+                <w:lang w:val="en-US" w:eastAsia="nl-NL"/>
+              </w:rPr>
+              <w:t>”,</w:t>
+            </w:r>
+          </w:p>
+          <w:p>
+            <w:pPr>
+              <w:pStyle w:val="HTMLPreformatted"/>
+              <w:rPr>
+                <w:rFonts w:cs="Courier New"/>
+                <w:sz w:val="18"/>
+                <w:szCs w:val="18"/>
+                <w:lang w:val="en-US" w:eastAsia="nl-NL"/>
+              </w:rPr>
+            </w:pPr>
+            <w:r>
+              <w:rPr>
+                <w:rFonts w:cs="Courier New"/>
+                <w:sz w:val="18"/>
+                <w:szCs w:val="18"/>
+                <w:lang w:val="en-US" w:eastAsia="nl-NL"/>
+              </w:rPr>
+              <w:t xml:space="preserve">  “available”: </w:t>
+            </w:r>
+            <w:r>
+              <w:rPr>
+                <w:rFonts w:cs="Courier New"/>
+                <w:sz w:val="18"/>
+                <w:szCs w:val="18"/>
+                <w:lang w:val="en-US" w:eastAsia="nl-NL"/>
+              </w:rPr>
+              <w:t>true,</w:t>
+            </w:r>
+          </w:p>
+          <w:p>
+            <w:pPr>
+              <w:pStyle w:val="HTMLPreformatted"/>
+              <w:rPr>
+                <w:rFonts w:cs="Courier New"/>
+                <w:sz w:val="18"/>
+                <w:szCs w:val="18"/>
+                <w:lang w:val="en-US" w:eastAsia="nl-NL"/>
+              </w:rPr>
+            </w:pPr>
+            <w:r>
+              <w:rPr>
+                <w:rFonts w:cs="Courier New"/>
+                <w:sz w:val="18"/>
+                <w:szCs w:val="18"/>
+                <w:lang w:val="en-US" w:eastAsia="nl-NL"/>
+              </w:rPr>
+              <w:t xml:space="preserve">  “</w:t>
+            </w:r>
+            <w:r>
+              <w:rPr>
+                <w:rFonts w:cs="Courier New"/>
+                <w:sz w:val="18"/>
+                <w:szCs w:val="18"/>
+                <w:lang w:val="en-US" w:eastAsia="nl-NL"/>
+              </w:rPr>
+              <w:t>mobile</w:t>
+            </w:r>
+            <w:r>
+              <w:rPr>
+                <w:rFonts w:cs="Courier New"/>
+                <w:sz w:val="18"/>
+                <w:szCs w:val="18"/>
+                <w:lang w:val="en-US" w:eastAsia="nl-NL"/>
+              </w:rPr>
+              <w:t>-</w:t>
+            </w:r>
+            <w:r>
+              <w:rPr>
+                <w:rFonts w:cs="Courier New"/>
+                <w:sz w:val="18"/>
+                <w:szCs w:val="18"/>
+                <w:lang w:val="en-US" w:eastAsia="nl-NL"/>
+              </w:rPr>
+              <w:t>required”: boolean</w:t>
+            </w:r>
+          </w:p>
+          <w:p>
+            <w:pPr>
+              <w:pStyle w:val="HTMLPreformatted"/>
+              <w:rPr>
+                <w:rFonts w:cs="Courier New"/>
+                <w:sz w:val="18"/>
+                <w:szCs w:val="18"/>
+                <w:lang w:val="en-US" w:eastAsia="nl-NL"/>
+              </w:rPr>
+            </w:pPr>
+            <w:r>
+              <w:rPr>
+                <w:rFonts w:cs="Courier New"/>
+                <w:sz w:val="18"/>
+                <w:szCs w:val="18"/>
+                <w:lang w:val="en-US" w:eastAsia="nl-NL"/>
+              </w:rPr>
+              <w:t>}</w:t>
+            </w:r>
+          </w:p>
+          <w:p>
+            <w:pPr>
+              <w:pStyle w:val="HTMLPreformatted"/>
+              <w:rPr>
+                <w:rFonts w:cs="Courier New"/>
+                <w:sz w:val="18"/>
+                <w:szCs w:val="18"/>
+                <w:lang w:val="en-US"/>
+              </w:rPr>
+            </w:pPr>
+          </w:p>
+        </w:tc>
+      </w:tr>
+    </w:tbl>
+    <w:p>
+      <w:pPr>
+        <w:pStyle w:val="BodyText"/>
+        <w:rPr>
+          <w:rFonts w:ascii="Courier New" w:hAnsi="Courier New" w:cs="Courier New"/>
+        </w:rPr>
+      </w:pPr>
+    </w:p>
+    <w:p>
+      <w:pPr>
+        <w:pStyle w:val="BodyText"/>
+      </w:pPr>
+      <w:r>
+        <w:rPr>
+          <w:rFonts w:ascii="Courier New" w:hAnsi="Courier New" w:cs="Courier New"/>
+        </w:rPr>
+        <w:t>HTTP 200</w:t>
+      </w:r>
+      <w:r>
+        <w:rPr>
+          <w:rFonts w:ascii="Courier New" w:hAnsi="Courier New" w:cs="Courier New"/>
+        </w:rPr>
+        <w:t xml:space="preserve"> - </w:t>
+      </w:r>
+      <w:r>
+        <w:rPr>
+          <w:rFonts w:ascii="Courier New" w:hAnsi="Courier New" w:cs="Courier New"/>
+        </w:rPr>
+        <w:t>application/</w:t>
+      </w:r>
+      <w:r>
+        <w:rPr>
+          <w:rFonts w:ascii="Courier New" w:hAnsi="Courier New" w:cs="Courier New"/>
+        </w:rPr>
+        <w:t>json</w:t>
+      </w:r>
+      <w:r>
+        <w:rPr>
+          <w:rFonts w:ascii="Courier New" w:hAnsi="Courier New" w:cs="Courier New"/>
+        </w:rPr>
+        <w:t xml:space="preserve"> </w:t>
+      </w:r>
+      <w:r>
+        <w:t>–</w:t>
+      </w:r>
+      <w:r>
+        <w:t xml:space="preserve"> </w:t>
+      </w:r>
+      <w:r>
+        <w:t xml:space="preserve">enrollment </w:t>
+      </w:r>
+      <w:r>
+        <w:t xml:space="preserve">not </w:t>
+      </w:r>
+      <w:r>
+        <w:t>available</w:t>
+      </w:r>
+      <w:r>
+        <w:t xml:space="preserve"> for the given self-service user</w:t>
+      </w:r>
+    </w:p>
+    <w:p>
+      <w:pPr>
+        <w:pStyle w:val="BodyText"/>
+        <w:rPr>
+          <w:rFonts w:ascii="Courier New" w:hAnsi="Courier New" w:cs="Courier New"/>
+        </w:rPr>
+      </w:pPr>
+    </w:p>
+    <w:tbl>
+      <w:tblPr>
+        <w:tblpPr w:leftFromText="180" w:rightFromText="180" w:vertAnchor="text" w:tblpXSpec="center" w:tblpY="50"/>
+        <w:tblW w:w="8472" w:type="dxa"/>
+        <w:shd w:val="clear" w:color="auto" w:fill="C2C2C2"/>
+        <w:tblLayout w:type="fixed"/>
+        <w:tblLook w:val="0000" w:firstRow="0" w:lastRow="0" w:firstColumn="0" w:lastColumn="0" w:noHBand="0" w:noVBand="0"/>
+      </w:tblPr>
+      <w:tblGrid>
+        <w:gridCol w:w="8472"/>
+      </w:tblGrid>
+      <w:tr>
+        <w:trPr>
+          <w:trHeight w:val="70"/>
+        </w:trPr>
+        <w:tc>
+          <w:tcPr>
+            <w:tcW w:w="8472" w:type="dxa"/>
+            <w:shd w:val="clear" w:color="auto" w:fill="C2C2C2"/>
+          </w:tcPr>
+          <w:p>
+            <w:pPr>
+              <w:pStyle w:val="HTMLPreformatted"/>
+              <w:rPr>
+                <w:rFonts w:cs="Courier New"/>
+                <w:sz w:val="18"/>
+                <w:lang w:val="en-US" w:eastAsia="nl-NL"/>
+              </w:rPr>
+            </w:pPr>
+          </w:p>
+          <w:p>
+            <w:pPr>
+              <w:pStyle w:val="BodyText"/>
+              <w:rPr>
+                <w:rFonts w:cs="Courier New"/>
+                <w:sz w:val="18"/>
+                <w:szCs w:val="18"/>
+                <w:lang w:val="en-US"/>
+              </w:rPr>
+            </w:pPr>
+            <w:r>
+              <w:rPr>
+                <w:rFonts w:cs="Courier New"/>
+                <w:sz w:val="18"/>
+                <w:szCs w:val="18"/>
+                <w:lang w:val="en-US"/>
+              </w:rPr>
+              <w:t>{</w:t>
+            </w:r>
+          </w:p>
+          <w:p>
+            <w:pPr>
+              <w:pStyle w:val="HTMLPreformatted"/>
+              <w:rPr>
+                <w:rFonts w:cs="Courier New"/>
+                <w:sz w:val="18"/>
+                <w:szCs w:val="18"/>
+                <w:lang w:val="en-US" w:eastAsia="nl-NL"/>
+              </w:rPr>
+            </w:pPr>
+            <w:r>
+              <w:rPr>
+                <w:rFonts w:cs="Courier New"/>
+                <w:sz w:val="18"/>
+                <w:szCs w:val="18"/>
+                <w:lang w:val="en-US" w:eastAsia="nl-NL"/>
+              </w:rPr>
+              <w:t xml:space="preserve">  </w:t>
+            </w:r>
+            <w:r>
+              <w:rPr>
+                <w:rFonts w:cs="Courier New"/>
+                <w:sz w:val="18"/>
+                <w:szCs w:val="18"/>
+                <w:lang w:val="en-US" w:eastAsia="nl-NL"/>
+              </w:rPr>
+              <w:t>“</w:t>
+            </w:r>
+            <w:r>
+              <w:rPr>
+                <w:rFonts w:cs="Courier New"/>
+                <w:sz w:val="18"/>
+                <w:szCs w:val="18"/>
+                <w:lang w:val="en-US" w:eastAsia="nl-NL"/>
+              </w:rPr>
+              <w:t>status</w:t>
+            </w:r>
+            <w:r>
+              <w:rPr>
+                <w:rFonts w:cs="Courier New"/>
+                <w:sz w:val="18"/>
+                <w:szCs w:val="18"/>
+                <w:lang w:val="en-US" w:eastAsia="nl-NL"/>
+              </w:rPr>
+              <w:t>”</w:t>
+            </w:r>
+            <w:r>
+              <w:rPr>
+                <w:rFonts w:cs="Courier New"/>
+                <w:sz w:val="18"/>
+                <w:szCs w:val="18"/>
+                <w:lang w:val="en-US" w:eastAsia="nl-NL"/>
+              </w:rPr>
+              <w:t xml:space="preserve">: </w:t>
+            </w:r>
+            <w:r>
+              <w:rPr>
+                <w:rFonts w:cs="Courier New"/>
+                <w:sz w:val="18"/>
+                <w:szCs w:val="18"/>
+                <w:lang w:val="en-US" w:eastAsia="nl-NL"/>
+              </w:rPr>
+              <w:t>“</w:t>
+            </w:r>
+            <w:r>
+              <w:rPr>
+                <w:rFonts w:cs="Courier New"/>
+              </w:rPr>
+              <w:t>smime-cert-enrollment-availability</w:t>
+            </w:r>
+            <w:r>
+              <w:rPr>
+                <w:rFonts w:cs="Courier New"/>
+                <w:sz w:val="18"/>
+                <w:szCs w:val="18"/>
+                <w:lang w:val="en-US" w:eastAsia="nl-NL"/>
+              </w:rPr>
+              <w:t>”,</w:t>
+            </w:r>
+          </w:p>
+          <w:p>
+            <w:pPr>
+              <w:pStyle w:val="HTMLPreformatted"/>
+              <w:rPr>
+                <w:rFonts w:cs="Courier New"/>
+                <w:sz w:val="18"/>
+                <w:szCs w:val="18"/>
+                <w:lang w:val="en-US" w:eastAsia="nl-NL"/>
+              </w:rPr>
+            </w:pPr>
+            <w:r>
+              <w:rPr>
+                <w:rFonts w:cs="Courier New"/>
+                <w:sz w:val="18"/>
+                <w:szCs w:val="18"/>
+                <w:lang w:val="en-US" w:eastAsia="nl-NL"/>
+              </w:rPr>
+              <w:t xml:space="preserve">  “available”: </w:t>
+            </w:r>
+            <w:r>
+              <w:rPr>
+                <w:rFonts w:cs="Courier New"/>
+                <w:sz w:val="18"/>
+                <w:szCs w:val="18"/>
+                <w:lang w:val="en-US" w:eastAsia="nl-NL"/>
+              </w:rPr>
+              <w:t>false</w:t>
+            </w:r>
+            <w:r>
+              <w:rPr>
+                <w:rFonts w:cs="Courier New"/>
+                <w:sz w:val="18"/>
+                <w:szCs w:val="18"/>
+                <w:lang w:val="en-US" w:eastAsia="nl-NL"/>
+              </w:rPr>
+              <w:t>,</w:t>
+            </w:r>
+          </w:p>
+          <w:p>
+            <w:pPr>
+              <w:pStyle w:val="HTMLPreformatted"/>
+              <w:rPr>
+                <w:rFonts w:cs="Courier New"/>
+                <w:sz w:val="18"/>
+                <w:szCs w:val="18"/>
+                <w:lang w:val="en-US" w:eastAsia="nl-NL"/>
+              </w:rPr>
+            </w:pPr>
+            <w:r>
+              <w:rPr>
+                <w:rFonts w:cs="Courier New"/>
+                <w:sz w:val="18"/>
+                <w:szCs w:val="18"/>
+                <w:lang w:val="en-US" w:eastAsia="nl-NL"/>
+              </w:rPr>
+              <w:t xml:space="preserve">  “</w:t>
+            </w:r>
+            <w:r>
+              <w:rPr>
+                <w:rFonts w:cs="Courier New"/>
+                <w:sz w:val="18"/>
+                <w:szCs w:val="18"/>
+                <w:lang w:val="en-US" w:eastAsia="nl-NL"/>
+              </w:rPr>
+              <w:t>reason</w:t>
+            </w:r>
+            <w:r>
+              <w:rPr>
+                <w:rFonts w:cs="Courier New"/>
+                <w:sz w:val="18"/>
+                <w:szCs w:val="18"/>
+                <w:lang w:val="en-US" w:eastAsia="nl-NL"/>
+              </w:rPr>
+              <w:t xml:space="preserve">”: </w:t>
+            </w:r>
+            <w:r>
+              <w:rPr>
+                <w:rFonts w:cs="Courier New"/>
+                <w:sz w:val="18"/>
+                <w:szCs w:val="18"/>
+                <w:lang w:val="en-US" w:eastAsia="nl-NL"/>
+              </w:rPr>
+              <w:t>text</w:t>
+            </w:r>
+          </w:p>
+          <w:p>
+            <w:pPr>
+              <w:pStyle w:val="HTMLPreformatted"/>
+              <w:rPr>
+                <w:rFonts w:cs="Courier New"/>
+                <w:sz w:val="18"/>
+                <w:szCs w:val="18"/>
+                <w:lang w:val="en-US" w:eastAsia="nl-NL"/>
+              </w:rPr>
+            </w:pPr>
+            <w:r>
+              <w:rPr>
+                <w:rFonts w:cs="Courier New"/>
+                <w:sz w:val="18"/>
+                <w:szCs w:val="18"/>
+                <w:lang w:val="en-US" w:eastAsia="nl-NL"/>
+              </w:rPr>
+              <w:t>}</w:t>
+            </w:r>
+          </w:p>
+          <w:p>
+            <w:pPr>
+              <w:pStyle w:val="HTMLPreformatted"/>
+              <w:rPr>
+                <w:rFonts w:cs="Courier New"/>
+                <w:sz w:val="18"/>
+                <w:szCs w:val="18"/>
+                <w:lang w:val="en-US"/>
+              </w:rPr>
+            </w:pPr>
+          </w:p>
+        </w:tc>
+      </w:tr>
+    </w:tbl>
+    <w:p>
+      <w:pPr>
+        <w:pStyle w:val="BodyText"/>
+        <w:rPr>
+          <w:rFonts w:ascii="Courier New" w:hAnsi="Courier New" w:cs="Courier New"/>
+        </w:rPr>
+      </w:pPr>
+    </w:p>
+    <w:p>
+      <w:pPr>
+        <w:pStyle w:val="BodyText"/>
+        <w:rPr>
+          <w:rFonts w:ascii="Courier New" w:hAnsi="Courier New" w:cs="Courier New"/>
+        </w:rPr>
+      </w:pPr>
+    </w:p>
+    <w:p>
+      <w:pPr>
+        <w:pStyle w:val="BodyText"/>
+        <w:rPr>
+          <w:rFonts w:ascii="Courier New" w:hAnsi="Courier New" w:cs="Courier New"/>
+        </w:rPr>
+      </w:pPr>
+      <w:r>
+        <w:rPr>
+          <w:rFonts w:ascii="Courier New" w:hAnsi="Courier New" w:cs="Courier New"/>
+        </w:rPr>
+        <w:t xml:space="preserve">HTTP 400 – </w:t>
+      </w:r>
+      <w:r>
+        <w:rPr>
+          <w:rFonts w:ascii="Courier New" w:hAnsi="Courier New" w:cs="Courier New"/>
+        </w:rPr>
+        <w:t>application/</w:t>
+      </w:r>
+      <w:r>
+        <w:rPr>
+          <w:rFonts w:ascii="Courier New" w:hAnsi="Courier New" w:cs="Courier New"/>
+        </w:rPr>
+        <w:t>json</w:t>
+      </w:r>
+      <w:r>
+        <w:rPr>
+          <w:rFonts w:ascii="Courier New" w:hAnsi="Courier New" w:cs="Courier New"/>
+        </w:rPr>
+        <w:t xml:space="preserve"> </w:t>
+      </w:r>
+      <w:r>
+        <w:t>– invalid request</w:t>
+      </w:r>
+      <w:r>
+        <w:t xml:space="preserve"> (e.g. user certificate is not S/MIME)</w:t>
+      </w:r>
+    </w:p>
+    <w:p>
+      <w:pPr>
+        <w:pStyle w:val="BodyText"/>
+        <w:rPr>
+          <w:rFonts w:ascii="Courier New" w:hAnsi="Courier New" w:cs="Courier New"/>
+        </w:rPr>
+      </w:pPr>
+    </w:p>
+    <w:tbl>
+      <w:tblPr>
+        <w:tblpPr w:leftFromText="180" w:rightFromText="180" w:vertAnchor="text" w:tblpXSpec="center" w:tblpY="50"/>
+        <w:tblW w:w="8472" w:type="dxa"/>
+        <w:shd w:val="clear" w:color="auto" w:fill="C2C2C2"/>
+        <w:tblLayout w:type="fixed"/>
+        <w:tblLook w:val="0000" w:firstRow="0" w:lastRow="0" w:firstColumn="0" w:lastColumn="0" w:noHBand="0" w:noVBand="0"/>
+      </w:tblPr>
+      <w:tblGrid>
+        <w:gridCol w:w="8472"/>
+      </w:tblGrid>
+      <w:tr>
+        <w:trPr>
+          <w:trHeight w:val="70"/>
+        </w:trPr>
+        <w:tc>
+          <w:tcPr>
+            <w:tcW w:w="8472" w:type="dxa"/>
+            <w:shd w:val="clear" w:color="auto" w:fill="C2C2C2"/>
+          </w:tcPr>
+          <w:p>
+            <w:pPr>
+              <w:pStyle w:val="HTMLPreformatted"/>
+              <w:rPr>
+                <w:rFonts w:cs="Courier New"/>
+                <w:sz w:val="18"/>
+                <w:lang w:val="en-US" w:eastAsia="nl-NL"/>
+              </w:rPr>
+            </w:pPr>
+          </w:p>
+          <w:p>
+            <w:pPr>
+              <w:pStyle w:val="BodyText"/>
+              <w:rPr>
+                <w:rFonts w:cs="Courier New"/>
+                <w:sz w:val="18"/>
+                <w:szCs w:val="18"/>
+                <w:lang w:val="en-US"/>
+              </w:rPr>
+            </w:pPr>
+            <w:r>
+              <w:rPr>
+                <w:rFonts w:cs="Courier New"/>
+                <w:sz w:val="18"/>
+                <w:szCs w:val="18"/>
+                <w:lang w:val="en-US"/>
+              </w:rPr>
+              <w:t>{</w:t>
+            </w:r>
+          </w:p>
+          <w:p>
+            <w:pPr>
+              <w:pStyle w:val="HTMLPreformatted"/>
+              <w:rPr>
+                <w:rFonts w:cs="Courier New"/>
+                <w:sz w:val="18"/>
+                <w:szCs w:val="18"/>
+                <w:lang w:val="en-US" w:eastAsia="nl-NL"/>
+              </w:rPr>
+            </w:pPr>
+            <w:r>
+              <w:rPr>
+                <w:rFonts w:cs="Courier New"/>
+                <w:sz w:val="18"/>
+                <w:szCs w:val="18"/>
+                <w:lang w:val="en-US" w:eastAsia="nl-NL"/>
+              </w:rPr>
+              <w:t xml:space="preserve">  </w:t>
+            </w:r>
+            <w:r>
+              <w:rPr>
+                <w:rFonts w:cs="Courier New"/>
+                <w:sz w:val="18"/>
+                <w:szCs w:val="18"/>
+                <w:lang w:val="en-US" w:eastAsia="nl-NL"/>
+              </w:rPr>
+              <w:t>“</w:t>
+            </w:r>
+            <w:r>
+              <w:rPr>
+                <w:rFonts w:cs="Courier New"/>
+                <w:sz w:val="18"/>
+                <w:szCs w:val="18"/>
+                <w:lang w:val="en-US" w:eastAsia="nl-NL"/>
+              </w:rPr>
+              <w:t>status</w:t>
+            </w:r>
+            <w:r>
+              <w:rPr>
+                <w:rFonts w:cs="Courier New"/>
+                <w:sz w:val="18"/>
+                <w:szCs w:val="18"/>
+                <w:lang w:val="en-US" w:eastAsia="nl-NL"/>
+              </w:rPr>
+              <w:t>”</w:t>
+            </w:r>
+            <w:r>
+              <w:rPr>
+                <w:rFonts w:cs="Courier New"/>
+                <w:sz w:val="18"/>
+                <w:szCs w:val="18"/>
+                <w:lang w:val="en-US" w:eastAsia="nl-NL"/>
+              </w:rPr>
+              <w:t xml:space="preserve">: </w:t>
+            </w:r>
+            <w:r>
+              <w:rPr>
+                <w:rFonts w:cs="Courier New"/>
+                <w:sz w:val="18"/>
+                <w:szCs w:val="18"/>
+                <w:lang w:val="en-US" w:eastAsia="nl-NL"/>
+              </w:rPr>
+              <w:t>“error”,</w:t>
+            </w:r>
+          </w:p>
+          <w:p>
+            <w:pPr>
+              <w:pStyle w:val="HTMLPreformatted"/>
+              <w:rPr>
+                <w:rFonts w:cs="Courier New"/>
+                <w:sz w:val="18"/>
+                <w:szCs w:val="18"/>
+                <w:lang w:val="en-US" w:eastAsia="nl-NL"/>
+              </w:rPr>
+            </w:pPr>
+            <w:r>
+              <w:rPr>
+                <w:rFonts w:cs="Courier New"/>
+                <w:sz w:val="18"/>
+                <w:szCs w:val="18"/>
+                <w:lang w:val="en-US" w:eastAsia="nl-NL"/>
+              </w:rPr>
+              <w:t xml:space="preserve">  “error”: error message (optional)</w:t>
+            </w:r>
+          </w:p>
+          <w:p>
+            <w:pPr>
+              <w:pStyle w:val="HTMLPreformatted"/>
+              <w:rPr>
+                <w:rFonts w:cs="Courier New"/>
+                <w:sz w:val="18"/>
+                <w:szCs w:val="18"/>
+                <w:lang w:val="en-US" w:eastAsia="nl-NL"/>
+              </w:rPr>
+            </w:pPr>
+            <w:r>
+              <w:rPr>
+                <w:rFonts w:cs="Courier New"/>
+                <w:sz w:val="18"/>
+                <w:szCs w:val="18"/>
+                <w:lang w:val="en-US" w:eastAsia="nl-NL"/>
+              </w:rPr>
+              <w:t>}</w:t>
+            </w:r>
+          </w:p>
+          <w:p>
+            <w:pPr>
+              <w:pStyle w:val="HTMLPreformatted"/>
+              <w:rPr>
+                <w:rFonts w:cs="Courier New"/>
+                <w:sz w:val="18"/>
+                <w:szCs w:val="18"/>
+                <w:lang w:val="en-US"/>
+              </w:rPr>
+            </w:pPr>
+          </w:p>
+        </w:tc>
+      </w:tr>
+    </w:tbl>
+    <w:p>
+      <w:pPr>
+        <w:pStyle w:val="BodyText"/>
+      </w:pPr>
+    </w:p>
+    <w:p>
+      <w:pPr>
+        <w:pStyle w:val="BodyText"/>
+        <w:rPr>
+          <w:kern w:val="28"/>
+        </w:rPr>
+      </w:pPr>
+      <w:r>
+        <w:br w:type="page"/>
+      </w:r>
+    </w:p>
+    <w:p>
+      <w:pPr>
         <w:pStyle w:val="Heading1"/>
         <w:rPr>
           <w:sz w:val="28"/>
           <w:szCs w:val="28"/>
         </w:rPr>
       </w:pPr>
-      <w:bookmarkStart w:id="72" w:name="_Toc522697490"/>
+      <w:bookmarkStart w:id="73" w:name="_Toc532204919"/>
       <w:r>
         <w:rPr>
           <w:sz w:val="28"/>
           <w:szCs w:val="28"/>
         </w:rPr>
-        <w:lastRenderedPageBreak/>
         <w:t>Certificate</w:t>
       </w:r>
       <w:r>
@@ -36858,7 +38307,7 @@
         </w:rPr>
         <w:t xml:space="preserve"> (CA API)</w:t>
       </w:r>
-      <w:bookmarkEnd w:id="72"/>
+      <w:bookmarkEnd w:id="73"/>
     </w:p>
     <w:p>
       <w:pPr>
@@ -36990,14 +38439,14 @@
       <w:pPr>
         <w:pStyle w:val="Heading2"/>
       </w:pPr>
-      <w:bookmarkStart w:id="73" w:name="_Toc522697491"/>
+      <w:bookmarkStart w:id="74" w:name="_Toc532204920"/>
       <w:r>
         <w:t>CA</w:t>
       </w:r>
       <w:r>
         <w:t xml:space="preserve"> API versions</w:t>
       </w:r>
-      <w:bookmarkEnd w:id="73"/>
+      <w:bookmarkEnd w:id="74"/>
     </w:p>
     <w:tbl>
       <w:tblPr>
@@ -37186,14 +38635,14 @@
       <w:pPr>
         <w:pStyle w:val="Heading2"/>
       </w:pPr>
-      <w:bookmarkStart w:id="74" w:name="_Toc522697492"/>
+      <w:bookmarkStart w:id="75" w:name="_Toc532204921"/>
       <w:r>
         <w:t>CA</w:t>
       </w:r>
       <w:r>
         <w:t xml:space="preserve"> API overview</w:t>
       </w:r>
-      <w:bookmarkEnd w:id="74"/>
+      <w:bookmarkEnd w:id="75"/>
     </w:p>
     <w:p>
       <w:pPr>
@@ -37221,7 +38670,7 @@
       <w:pPr>
         <w:pStyle w:val="Heading3"/>
       </w:pPr>
-      <w:bookmarkStart w:id="75" w:name="_Toc522697493"/>
+      <w:bookmarkStart w:id="76" w:name="_Toc532204922"/>
       <w:r>
         <w:t>Retrieve internal</w:t>
       </w:r>
@@ -37234,7 +38683,7 @@
       <w:r>
         <w:t>CA</w:t>
       </w:r>
-      <w:bookmarkEnd w:id="75"/>
+      <w:bookmarkEnd w:id="76"/>
     </w:p>
     <w:p>
       <w:r>
@@ -37624,7 +39073,7 @@
           <w:rPr>
             <w:noProof/>
           </w:rPr>
-          <w:t>11</w:t>
+          <w:t>27</w:t>
         </w:r>
         <w:r>
           <w:rPr>
@@ -44014,7 +45463,7 @@
 </file>
 
 <file path=customXml/itemProps1.xml><?xml version="1.0" encoding="utf-8"?>
-<ds:datastoreItem xmlns:ds="http://schemas.openxmlformats.org/officeDocument/2006/customXml" ds:itemID="{E0681E03-7B38-4589-A523-292EE846C67F}">
+<ds:datastoreItem xmlns:ds="http://schemas.openxmlformats.org/officeDocument/2006/customXml" ds:itemID="{D3C3E788-C824-4563-80DF-51D55D417916}">
   <ds:schemaRefs>
     <ds:schemaRef ds:uri="http://schemas.openxmlformats.org/officeDocument/2006/bibliography"/>
   </ds:schemaRefs>

</xml_diff>